<commit_message>
add document as content files
</commit_message>
<xml_diff>
--- a/HmiExample/Document/Huong dan su dung.docx
+++ b/HmiExample/Document/Huong dan su dung.docx
@@ -28,6 +28,7 @@
           <w:numId w:val="1"/>
         </w:numPr>
         <w:rPr>
+          <w:b/>
           <w:sz w:val="24"/>
           <w:szCs w:val="24"/>
         </w:rPr>
@@ -35,6 +36,7 @@
       <w:proofErr w:type="spellStart"/>
       <w:r>
         <w:rPr>
+          <w:b/>
           <w:sz w:val="24"/>
           <w:szCs w:val="24"/>
         </w:rPr>
@@ -43,14 +45,16 @@
       <w:proofErr w:type="spellEnd"/>
       <w:r>
         <w:rPr>
-          <w:sz w:val="24"/>
-          <w:szCs w:val="24"/>
-        </w:rPr>
-        <w:t xml:space="preserve"> </w:t>
-      </w:r>
-      <w:proofErr w:type="spellStart"/>
-      <w:r>
-        <w:rPr>
+          <w:b/>
+          <w:sz w:val="24"/>
+          <w:szCs w:val="24"/>
+        </w:rPr>
+        <w:t xml:space="preserve"> </w:t>
+      </w:r>
+      <w:proofErr w:type="spellStart"/>
+      <w:r>
+        <w:rPr>
+          <w:b/>
           <w:sz w:val="24"/>
           <w:szCs w:val="24"/>
         </w:rPr>
@@ -59,14 +63,16 @@
       <w:proofErr w:type="spellEnd"/>
       <w:r>
         <w:rPr>
-          <w:sz w:val="24"/>
-          <w:szCs w:val="24"/>
-        </w:rPr>
-        <w:t xml:space="preserve"> </w:t>
-      </w:r>
-      <w:proofErr w:type="spellStart"/>
-      <w:r>
-        <w:rPr>
+          <w:b/>
+          <w:sz w:val="24"/>
+          <w:szCs w:val="24"/>
+        </w:rPr>
+        <w:t xml:space="preserve"> </w:t>
+      </w:r>
+      <w:proofErr w:type="spellStart"/>
+      <w:r>
+        <w:rPr>
+          <w:b/>
           <w:sz w:val="24"/>
           <w:szCs w:val="24"/>
         </w:rPr>
@@ -75,14 +81,16 @@
       <w:proofErr w:type="spellEnd"/>
       <w:r>
         <w:rPr>
-          <w:sz w:val="24"/>
-          <w:szCs w:val="24"/>
-        </w:rPr>
-        <w:t xml:space="preserve"> </w:t>
-      </w:r>
-      <w:proofErr w:type="spellStart"/>
-      <w:r>
-        <w:rPr>
+          <w:b/>
+          <w:sz w:val="24"/>
+          <w:szCs w:val="24"/>
+        </w:rPr>
+        <w:t xml:space="preserve"> </w:t>
+      </w:r>
+      <w:proofErr w:type="spellStart"/>
+      <w:r>
+        <w:rPr>
+          <w:b/>
           <w:sz w:val="24"/>
           <w:szCs w:val="24"/>
         </w:rPr>
@@ -418,8 +426,6 @@
         </w:rPr>
         <w:t xml:space="preserve"> ra excel.</w:t>
       </w:r>
-      <w:bookmarkStart w:id="0" w:name="_GoBack"/>
-      <w:bookmarkEnd w:id="0"/>
     </w:p>
     <w:p>
       <w:pPr>
@@ -429,6 +435,7 @@
           <w:numId w:val="1"/>
         </w:numPr>
         <w:rPr>
+          <w:b/>
           <w:sz w:val="24"/>
           <w:szCs w:val="24"/>
         </w:rPr>
@@ -436,6 +443,7 @@
       <w:proofErr w:type="spellStart"/>
       <w:r>
         <w:rPr>
+          <w:b/>
           <w:sz w:val="24"/>
           <w:szCs w:val="24"/>
         </w:rPr>
@@ -444,14 +452,16 @@
       <w:proofErr w:type="spellEnd"/>
       <w:r>
         <w:rPr>
-          <w:sz w:val="24"/>
-          <w:szCs w:val="24"/>
-        </w:rPr>
-        <w:t xml:space="preserve"> </w:t>
-      </w:r>
-      <w:proofErr w:type="spellStart"/>
-      <w:r>
-        <w:rPr>
+          <w:b/>
+          <w:sz w:val="24"/>
+          <w:szCs w:val="24"/>
+        </w:rPr>
+        <w:t xml:space="preserve"> </w:t>
+      </w:r>
+      <w:proofErr w:type="spellStart"/>
+      <w:r>
+        <w:rPr>
+          <w:b/>
           <w:sz w:val="24"/>
           <w:szCs w:val="24"/>
         </w:rPr>
@@ -460,6 +470,7 @@
       <w:proofErr w:type="spellEnd"/>
       <w:r>
         <w:rPr>
+          <w:b/>
           <w:sz w:val="24"/>
           <w:szCs w:val="24"/>
         </w:rPr>
@@ -468,6 +479,7 @@
       <w:proofErr w:type="spellStart"/>
       <w:r>
         <w:rPr>
+          <w:b/>
           <w:sz w:val="24"/>
           <w:szCs w:val="24"/>
         </w:rPr>
@@ -483,6 +495,7 @@
           <w:numId w:val="1"/>
         </w:numPr>
         <w:rPr>
+          <w:b/>
           <w:sz w:val="24"/>
           <w:szCs w:val="24"/>
         </w:rPr>
@@ -490,6 +503,7 @@
       <w:proofErr w:type="spellStart"/>
       <w:r>
         <w:rPr>
+          <w:b/>
           <w:sz w:val="24"/>
           <w:szCs w:val="24"/>
         </w:rPr>
@@ -498,14 +512,16 @@
       <w:proofErr w:type="spellEnd"/>
       <w:r>
         <w:rPr>
-          <w:sz w:val="24"/>
-          <w:szCs w:val="24"/>
-        </w:rPr>
-        <w:t xml:space="preserve"> </w:t>
-      </w:r>
-      <w:proofErr w:type="spellStart"/>
-      <w:r>
-        <w:rPr>
+          <w:b/>
+          <w:sz w:val="24"/>
+          <w:szCs w:val="24"/>
+        </w:rPr>
+        <w:t xml:space="preserve"> </w:t>
+      </w:r>
+      <w:proofErr w:type="spellStart"/>
+      <w:r>
+        <w:rPr>
+          <w:b/>
           <w:sz w:val="24"/>
           <w:szCs w:val="24"/>
         </w:rPr>
@@ -514,14 +530,16 @@
       <w:proofErr w:type="spellEnd"/>
       <w:r>
         <w:rPr>
-          <w:sz w:val="24"/>
-          <w:szCs w:val="24"/>
-        </w:rPr>
-        <w:t xml:space="preserve"> </w:t>
-      </w:r>
-      <w:proofErr w:type="spellStart"/>
-      <w:r>
-        <w:rPr>
+          <w:b/>
+          <w:sz w:val="24"/>
+          <w:szCs w:val="24"/>
+        </w:rPr>
+        <w:t xml:space="preserve"> </w:t>
+      </w:r>
+      <w:proofErr w:type="spellStart"/>
+      <w:r>
+        <w:rPr>
+          <w:b/>
           <w:sz w:val="24"/>
           <w:szCs w:val="24"/>
         </w:rPr>
@@ -530,14 +548,16 @@
       <w:proofErr w:type="spellEnd"/>
       <w:r>
         <w:rPr>
-          <w:sz w:val="24"/>
-          <w:szCs w:val="24"/>
-        </w:rPr>
-        <w:t xml:space="preserve"> </w:t>
-      </w:r>
-      <w:proofErr w:type="spellStart"/>
-      <w:r>
-        <w:rPr>
+          <w:b/>
+          <w:sz w:val="24"/>
+          <w:szCs w:val="24"/>
+        </w:rPr>
+        <w:t xml:space="preserve"> </w:t>
+      </w:r>
+      <w:proofErr w:type="spellStart"/>
+      <w:r>
+        <w:rPr>
+          <w:b/>
           <w:sz w:val="24"/>
           <w:szCs w:val="24"/>
         </w:rPr>
@@ -4852,14 +4872,7 @@
           <w:sz w:val="24"/>
           <w:szCs w:val="24"/>
         </w:rPr>
-        <w:t xml:space="preserve">: </w:t>
-      </w:r>
-      <w:r>
-        <w:rPr>
-          <w:sz w:val="24"/>
-          <w:szCs w:val="24"/>
-        </w:rPr>
-        <w:t>C:\Production Equipment Control\templates</w:t>
+        <w:t>: C:\Production Equipment Control\templates</w:t>
       </w:r>
     </w:p>
     <w:p>
@@ -9006,14 +9019,7 @@
           <w:sz w:val="24"/>
           <w:szCs w:val="24"/>
         </w:rPr>
-        <w:t xml:space="preserve">: </w:t>
-      </w:r>
-      <w:r>
-        <w:rPr>
-          <w:sz w:val="24"/>
-          <w:szCs w:val="24"/>
-        </w:rPr>
-        <w:t>C:\Production Equipment Control\reports</w:t>
+        <w:t>: C:\Production Equipment Control\reports</w:t>
       </w:r>
     </w:p>
     <w:p>
@@ -9090,6 +9096,7 @@
           <w:numId w:val="1"/>
         </w:numPr>
         <w:rPr>
+          <w:b/>
           <w:sz w:val="24"/>
           <w:szCs w:val="24"/>
         </w:rPr>
@@ -9097,6 +9104,7 @@
       <w:proofErr w:type="spellStart"/>
       <w:r>
         <w:rPr>
+          <w:b/>
           <w:sz w:val="24"/>
           <w:szCs w:val="24"/>
         </w:rPr>
@@ -9105,14 +9113,16 @@
       <w:proofErr w:type="spellEnd"/>
       <w:r>
         <w:rPr>
-          <w:sz w:val="24"/>
-          <w:szCs w:val="24"/>
-        </w:rPr>
-        <w:t xml:space="preserve"> </w:t>
-      </w:r>
-      <w:proofErr w:type="spellStart"/>
-      <w:r>
-        <w:rPr>
+          <w:b/>
+          <w:sz w:val="24"/>
+          <w:szCs w:val="24"/>
+        </w:rPr>
+        <w:t xml:space="preserve"> </w:t>
+      </w:r>
+      <w:proofErr w:type="spellStart"/>
+      <w:r>
+        <w:rPr>
+          <w:b/>
           <w:sz w:val="24"/>
           <w:szCs w:val="24"/>
         </w:rPr>
@@ -9121,14 +9131,16 @@
       <w:proofErr w:type="spellEnd"/>
       <w:r>
         <w:rPr>
-          <w:sz w:val="24"/>
-          <w:szCs w:val="24"/>
-        </w:rPr>
-        <w:t xml:space="preserve"> </w:t>
-      </w:r>
-      <w:proofErr w:type="spellStart"/>
-      <w:r>
-        <w:rPr>
+          <w:b/>
+          <w:sz w:val="24"/>
+          <w:szCs w:val="24"/>
+        </w:rPr>
+        <w:t xml:space="preserve"> </w:t>
+      </w:r>
+      <w:proofErr w:type="spellStart"/>
+      <w:r>
+        <w:rPr>
+          <w:b/>
           <w:sz w:val="24"/>
           <w:szCs w:val="24"/>
         </w:rPr>
@@ -9137,14 +9149,16 @@
       <w:proofErr w:type="spellEnd"/>
       <w:r>
         <w:rPr>
-          <w:sz w:val="24"/>
-          <w:szCs w:val="24"/>
-        </w:rPr>
-        <w:t xml:space="preserve"> </w:t>
-      </w:r>
-      <w:proofErr w:type="spellStart"/>
-      <w:r>
-        <w:rPr>
+          <w:b/>
+          <w:sz w:val="24"/>
+          <w:szCs w:val="24"/>
+        </w:rPr>
+        <w:t xml:space="preserve"> </w:t>
+      </w:r>
+      <w:proofErr w:type="spellStart"/>
+      <w:r>
+        <w:rPr>
+          <w:b/>
           <w:sz w:val="24"/>
           <w:szCs w:val="24"/>
         </w:rPr>
@@ -9724,7 +9738,23 @@
           <w:sz w:val="24"/>
           <w:szCs w:val="24"/>
         </w:rPr>
-        <w:t xml:space="preserve"> là </w:t>
+        <w:t xml:space="preserve"> </w:t>
+      </w:r>
+      <w:proofErr w:type="spellStart"/>
+      <w:r>
+        <w:rPr>
+          <w:sz w:val="24"/>
+          <w:szCs w:val="24"/>
+        </w:rPr>
+        <w:t>là</w:t>
+      </w:r>
+      <w:proofErr w:type="spellEnd"/>
+      <w:r>
+        <w:rPr>
+          <w:sz w:val="24"/>
+          <w:szCs w:val="24"/>
+        </w:rPr>
+        <w:t xml:space="preserve"> </w:t>
       </w:r>
       <w:proofErr w:type="spellStart"/>
       <w:r>
@@ -11309,28 +11339,1171 @@
       <w:pPr>
         <w:pStyle w:val="ListParagraph"/>
         <w:numPr>
-          <w:ilvl w:val="2"/>
+          <w:ilvl w:val="0"/>
           <w:numId w:val="1"/>
         </w:numPr>
         <w:rPr>
+          <w:b/>
           <w:sz w:val="24"/>
           <w:szCs w:val="24"/>
         </w:rPr>
       </w:pPr>
-      <w:r>
-        <w:rPr>
+      <w:proofErr w:type="spellStart"/>
+      <w:r>
+        <w:rPr>
+          <w:b/>
           <w:sz w:val="24"/>
           <w:szCs w:val="24"/>
         </w:rPr>
         <w:lastRenderedPageBreak/>
-        <w:t>a</w:t>
-      </w:r>
+        <w:t>Hướng</w:t>
+      </w:r>
+      <w:proofErr w:type="spellEnd"/>
+      <w:r>
+        <w:rPr>
+          <w:b/>
+          <w:sz w:val="24"/>
+          <w:szCs w:val="24"/>
+        </w:rPr>
+        <w:t xml:space="preserve"> </w:t>
+      </w:r>
+      <w:proofErr w:type="spellStart"/>
+      <w:r>
+        <w:rPr>
+          <w:b/>
+          <w:sz w:val="24"/>
+          <w:szCs w:val="24"/>
+        </w:rPr>
+        <w:t>dẫn</w:t>
+      </w:r>
+      <w:proofErr w:type="spellEnd"/>
+      <w:r>
+        <w:rPr>
+          <w:b/>
+          <w:sz w:val="24"/>
+          <w:szCs w:val="24"/>
+        </w:rPr>
+        <w:t xml:space="preserve"> </w:t>
+      </w:r>
+      <w:proofErr w:type="spellStart"/>
+      <w:r>
+        <w:rPr>
+          <w:b/>
+          <w:sz w:val="24"/>
+          <w:szCs w:val="24"/>
+        </w:rPr>
+        <w:t>cài</w:t>
+      </w:r>
+      <w:proofErr w:type="spellEnd"/>
+      <w:r>
+        <w:rPr>
+          <w:b/>
+          <w:sz w:val="24"/>
+          <w:szCs w:val="24"/>
+        </w:rPr>
+        <w:t xml:space="preserve"> </w:t>
+      </w:r>
+      <w:proofErr w:type="spellStart"/>
+      <w:r>
+        <w:rPr>
+          <w:b/>
+          <w:sz w:val="24"/>
+          <w:szCs w:val="24"/>
+        </w:rPr>
+        <w:t>đặt</w:t>
+      </w:r>
+      <w:proofErr w:type="spellEnd"/>
+    </w:p>
+    <w:p>
+      <w:pPr>
+        <w:pStyle w:val="ListParagraph"/>
+        <w:numPr>
+          <w:ilvl w:val="1"/>
+          <w:numId w:val="1"/>
+        </w:numPr>
+        <w:rPr>
+          <w:b/>
+          <w:sz w:val="24"/>
+          <w:szCs w:val="24"/>
+        </w:rPr>
+      </w:pPr>
+      <w:proofErr w:type="spellStart"/>
+      <w:r>
+        <w:rPr>
+          <w:b/>
+          <w:sz w:val="24"/>
+          <w:szCs w:val="24"/>
+        </w:rPr>
+        <w:t>Cài</w:t>
+      </w:r>
+      <w:proofErr w:type="spellEnd"/>
+      <w:r>
+        <w:rPr>
+          <w:b/>
+          <w:sz w:val="24"/>
+          <w:szCs w:val="24"/>
+        </w:rPr>
+        <w:t xml:space="preserve"> </w:t>
+      </w:r>
+      <w:proofErr w:type="spellStart"/>
+      <w:r>
+        <w:rPr>
+          <w:b/>
+          <w:sz w:val="24"/>
+          <w:szCs w:val="24"/>
+        </w:rPr>
+        <w:t>phần</w:t>
+      </w:r>
+      <w:proofErr w:type="spellEnd"/>
+      <w:r>
+        <w:rPr>
+          <w:b/>
+          <w:sz w:val="24"/>
+          <w:szCs w:val="24"/>
+        </w:rPr>
+        <w:t xml:space="preserve"> </w:t>
+      </w:r>
+      <w:proofErr w:type="spellStart"/>
+      <w:r>
+        <w:rPr>
+          <w:b/>
+          <w:sz w:val="24"/>
+          <w:szCs w:val="24"/>
+        </w:rPr>
+        <w:t>mềm</w:t>
+      </w:r>
+      <w:proofErr w:type="spellEnd"/>
     </w:p>
     <w:p>
       <w:pPr>
         <w:pStyle w:val="ListParagraph"/>
         <w:numPr>
           <w:ilvl w:val="0"/>
+          <w:numId w:val="5"/>
+        </w:numPr>
+        <w:rPr>
+          <w:sz w:val="24"/>
+          <w:szCs w:val="24"/>
+        </w:rPr>
+      </w:pPr>
+      <w:proofErr w:type="spellStart"/>
+      <w:r>
+        <w:rPr>
+          <w:sz w:val="24"/>
+          <w:szCs w:val="24"/>
+        </w:rPr>
+        <w:t>Mở</w:t>
+      </w:r>
+      <w:proofErr w:type="spellEnd"/>
+      <w:r>
+        <w:rPr>
+          <w:sz w:val="24"/>
+          <w:szCs w:val="24"/>
+        </w:rPr>
+        <w:t xml:space="preserve"> (open) </w:t>
+      </w:r>
+      <w:proofErr w:type="spellStart"/>
+      <w:r>
+        <w:rPr>
+          <w:sz w:val="24"/>
+          <w:szCs w:val="24"/>
+        </w:rPr>
+        <w:t>hoặc</w:t>
+      </w:r>
+      <w:proofErr w:type="spellEnd"/>
+      <w:r>
+        <w:rPr>
+          <w:sz w:val="24"/>
+          <w:szCs w:val="24"/>
+        </w:rPr>
+        <w:t xml:space="preserve"> double click </w:t>
+      </w:r>
+      <w:proofErr w:type="spellStart"/>
+      <w:r>
+        <w:rPr>
+          <w:sz w:val="24"/>
+          <w:szCs w:val="24"/>
+        </w:rPr>
+        <w:t>vào</w:t>
+      </w:r>
+      <w:proofErr w:type="spellEnd"/>
+      <w:r>
+        <w:rPr>
+          <w:sz w:val="24"/>
+          <w:szCs w:val="24"/>
+        </w:rPr>
+        <w:t xml:space="preserve"> file </w:t>
+      </w:r>
+      <w:r>
+        <w:rPr>
+          <w:b/>
+          <w:sz w:val="24"/>
+          <w:szCs w:val="24"/>
+        </w:rPr>
+        <w:t>setup.exe</w:t>
+      </w:r>
+      <w:r>
+        <w:rPr>
+          <w:sz w:val="24"/>
+          <w:szCs w:val="24"/>
+        </w:rPr>
+        <w:t xml:space="preserve">. </w:t>
+      </w:r>
+      <w:proofErr w:type="spellStart"/>
+      <w:r>
+        <w:rPr>
+          <w:sz w:val="24"/>
+          <w:szCs w:val="24"/>
+        </w:rPr>
+        <w:t>Màn</w:t>
+      </w:r>
+      <w:proofErr w:type="spellEnd"/>
+      <w:r>
+        <w:rPr>
+          <w:sz w:val="24"/>
+          <w:szCs w:val="24"/>
+        </w:rPr>
+        <w:t xml:space="preserve"> </w:t>
+      </w:r>
+      <w:proofErr w:type="spellStart"/>
+      <w:r>
+        <w:rPr>
+          <w:sz w:val="24"/>
+          <w:szCs w:val="24"/>
+        </w:rPr>
+        <w:t>hình</w:t>
+      </w:r>
+      <w:proofErr w:type="spellEnd"/>
+      <w:r>
+        <w:rPr>
+          <w:sz w:val="24"/>
+          <w:szCs w:val="24"/>
+        </w:rPr>
+        <w:t xml:space="preserve"> </w:t>
+      </w:r>
+      <w:proofErr w:type="spellStart"/>
+      <w:r>
+        <w:rPr>
+          <w:sz w:val="24"/>
+          <w:szCs w:val="24"/>
+        </w:rPr>
+        <w:t>cài</w:t>
+      </w:r>
+      <w:proofErr w:type="spellEnd"/>
+      <w:r>
+        <w:rPr>
+          <w:sz w:val="24"/>
+          <w:szCs w:val="24"/>
+        </w:rPr>
+        <w:t xml:space="preserve"> </w:t>
+      </w:r>
+      <w:proofErr w:type="spellStart"/>
+      <w:r>
+        <w:rPr>
+          <w:sz w:val="24"/>
+          <w:szCs w:val="24"/>
+        </w:rPr>
+        <w:t>đặt</w:t>
+      </w:r>
+      <w:proofErr w:type="spellEnd"/>
+      <w:r>
+        <w:rPr>
+          <w:sz w:val="24"/>
+          <w:szCs w:val="24"/>
+        </w:rPr>
+        <w:t xml:space="preserve"> </w:t>
+      </w:r>
+      <w:proofErr w:type="spellStart"/>
+      <w:r>
+        <w:rPr>
+          <w:sz w:val="24"/>
+          <w:szCs w:val="24"/>
+        </w:rPr>
+        <w:t>hiện</w:t>
+      </w:r>
+      <w:proofErr w:type="spellEnd"/>
+      <w:r>
+        <w:rPr>
+          <w:sz w:val="24"/>
+          <w:szCs w:val="24"/>
+        </w:rPr>
+        <w:t xml:space="preserve"> ra</w:t>
+      </w:r>
+      <w:r>
+        <w:rPr>
+          <w:sz w:val="24"/>
+          <w:szCs w:val="24"/>
+        </w:rPr>
+        <w:t>.</w:t>
+      </w:r>
+    </w:p>
+    <w:p>
+      <w:pPr>
+        <w:pStyle w:val="ListParagraph"/>
+        <w:numPr>
+          <w:ilvl w:val="0"/>
+          <w:numId w:val="5"/>
+        </w:numPr>
+        <w:rPr>
+          <w:sz w:val="24"/>
+          <w:szCs w:val="24"/>
+        </w:rPr>
+      </w:pPr>
+      <w:proofErr w:type="spellStart"/>
+      <w:r>
+        <w:rPr>
+          <w:sz w:val="24"/>
+          <w:szCs w:val="24"/>
+        </w:rPr>
+        <w:t>Ứng</w:t>
+      </w:r>
+      <w:proofErr w:type="spellEnd"/>
+      <w:r>
+        <w:rPr>
+          <w:sz w:val="24"/>
+          <w:szCs w:val="24"/>
+        </w:rPr>
+        <w:t xml:space="preserve"> </w:t>
+      </w:r>
+      <w:proofErr w:type="spellStart"/>
+      <w:r>
+        <w:rPr>
+          <w:sz w:val="24"/>
+          <w:szCs w:val="24"/>
+        </w:rPr>
+        <w:t>dụng</w:t>
+      </w:r>
+      <w:proofErr w:type="spellEnd"/>
+      <w:r>
+        <w:rPr>
+          <w:sz w:val="24"/>
+          <w:szCs w:val="24"/>
+        </w:rPr>
+        <w:t xml:space="preserve"> </w:t>
+      </w:r>
+      <w:proofErr w:type="spellStart"/>
+      <w:r>
+        <w:rPr>
+          <w:sz w:val="24"/>
+          <w:szCs w:val="24"/>
+        </w:rPr>
+        <w:t>bắt</w:t>
+      </w:r>
+      <w:proofErr w:type="spellEnd"/>
+      <w:r>
+        <w:rPr>
+          <w:sz w:val="24"/>
+          <w:szCs w:val="24"/>
+        </w:rPr>
+        <w:t xml:space="preserve"> </w:t>
+      </w:r>
+      <w:proofErr w:type="spellStart"/>
+      <w:r>
+        <w:rPr>
+          <w:sz w:val="24"/>
+          <w:szCs w:val="24"/>
+        </w:rPr>
+        <w:t>buộc</w:t>
+      </w:r>
+      <w:proofErr w:type="spellEnd"/>
+      <w:r>
+        <w:rPr>
+          <w:sz w:val="24"/>
+          <w:szCs w:val="24"/>
+        </w:rPr>
+        <w:t xml:space="preserve"> </w:t>
+      </w:r>
+      <w:proofErr w:type="spellStart"/>
+      <w:r>
+        <w:rPr>
+          <w:sz w:val="24"/>
+          <w:szCs w:val="24"/>
+        </w:rPr>
+        <w:t>cài</w:t>
+      </w:r>
+      <w:proofErr w:type="spellEnd"/>
+      <w:r>
+        <w:rPr>
+          <w:sz w:val="24"/>
+          <w:szCs w:val="24"/>
+        </w:rPr>
+        <w:t xml:space="preserve"> </w:t>
+      </w:r>
+      <w:r>
+        <w:rPr>
+          <w:b/>
+          <w:sz w:val="24"/>
+          <w:szCs w:val="24"/>
+        </w:rPr>
+        <w:t>SQL Server Express 2012</w:t>
+      </w:r>
+      <w:r>
+        <w:rPr>
+          <w:sz w:val="24"/>
+          <w:szCs w:val="24"/>
+        </w:rPr>
+        <w:t xml:space="preserve"> </w:t>
+      </w:r>
+      <w:proofErr w:type="spellStart"/>
+      <w:r>
+        <w:rPr>
+          <w:sz w:val="24"/>
+          <w:szCs w:val="24"/>
+        </w:rPr>
+        <w:t>đầu</w:t>
+      </w:r>
+      <w:proofErr w:type="spellEnd"/>
+      <w:r>
+        <w:rPr>
+          <w:sz w:val="24"/>
+          <w:szCs w:val="24"/>
+        </w:rPr>
+        <w:t xml:space="preserve"> </w:t>
+      </w:r>
+      <w:proofErr w:type="spellStart"/>
+      <w:r>
+        <w:rPr>
+          <w:sz w:val="24"/>
+          <w:szCs w:val="24"/>
+        </w:rPr>
+        <w:t>tiên</w:t>
+      </w:r>
+      <w:proofErr w:type="spellEnd"/>
+      <w:r>
+        <w:rPr>
+          <w:sz w:val="24"/>
+          <w:szCs w:val="24"/>
+        </w:rPr>
+        <w:t>.</w:t>
+      </w:r>
+      <w:r>
+        <w:rPr>
+          <w:sz w:val="24"/>
+          <w:szCs w:val="24"/>
+        </w:rPr>
+        <w:t xml:space="preserve"> Click</w:t>
+      </w:r>
+      <w:r>
+        <w:rPr>
+          <w:sz w:val="24"/>
+          <w:szCs w:val="24"/>
+        </w:rPr>
+        <w:t xml:space="preserve"> </w:t>
+      </w:r>
+      <w:proofErr w:type="spellStart"/>
+      <w:r>
+        <w:rPr>
+          <w:sz w:val="24"/>
+          <w:szCs w:val="24"/>
+        </w:rPr>
+        <w:t>chọn</w:t>
+      </w:r>
+      <w:proofErr w:type="spellEnd"/>
+      <w:r>
+        <w:rPr>
+          <w:sz w:val="24"/>
+          <w:szCs w:val="24"/>
+        </w:rPr>
+        <w:t xml:space="preserve"> </w:t>
+      </w:r>
+      <w:proofErr w:type="spellStart"/>
+      <w:r>
+        <w:rPr>
+          <w:sz w:val="24"/>
+          <w:szCs w:val="24"/>
+        </w:rPr>
+        <w:t>nút</w:t>
+      </w:r>
+      <w:proofErr w:type="spellEnd"/>
+      <w:r>
+        <w:rPr>
+          <w:sz w:val="24"/>
+          <w:szCs w:val="24"/>
+        </w:rPr>
+        <w:t xml:space="preserve"> Accept.</w:t>
+      </w:r>
+    </w:p>
+    <w:p>
+      <w:pPr>
+        <w:pStyle w:val="ListParagraph"/>
+        <w:ind w:left="0"/>
+        <w:rPr>
+          <w:sz w:val="24"/>
+          <w:szCs w:val="24"/>
+        </w:rPr>
+      </w:pPr>
+      <w:r>
+        <w:rPr>
+          <w:noProof/>
+          <w:sz w:val="24"/>
+          <w:szCs w:val="24"/>
+        </w:rPr>
+        <w:drawing>
+          <wp:inline distT="0" distB="0" distL="0" distR="0" wp14:anchorId="3853B593" wp14:editId="1DD59AEA">
+            <wp:extent cx="6400800" cy="4642429"/>
+            <wp:effectExtent l="0" t="0" r="0" b="6350"/>
+            <wp:docPr id="4" name="Picture 4"/>
+            <wp:cNvGraphicFramePr>
+              <a:graphicFrameLocks xmlns:a="http://schemas.openxmlformats.org/drawingml/2006/main" noChangeAspect="1"/>
+            </wp:cNvGraphicFramePr>
+            <a:graphic xmlns:a="http://schemas.openxmlformats.org/drawingml/2006/main">
+              <a:graphicData uri="http://schemas.openxmlformats.org/drawingml/2006/picture">
+                <pic:pic xmlns:pic="http://schemas.openxmlformats.org/drawingml/2006/picture">
+                  <pic:nvPicPr>
+                    <pic:cNvPr id="0" name="Picture 1"/>
+                    <pic:cNvPicPr>
+                      <a:picLocks noChangeAspect="1" noChangeArrowheads="1"/>
+                    </pic:cNvPicPr>
+                  </pic:nvPicPr>
+                  <pic:blipFill>
+                    <a:blip r:embed="rId19">
+                      <a:extLst>
+                        <a:ext uri="{28A0092B-C50C-407E-A947-70E740481C1C}">
+                          <a14:useLocalDpi xmlns:a14="http://schemas.microsoft.com/office/drawing/2010/main" val="0"/>
+                        </a:ext>
+                      </a:extLst>
+                    </a:blip>
+                    <a:srcRect/>
+                    <a:stretch>
+                      <a:fillRect/>
+                    </a:stretch>
+                  </pic:blipFill>
+                  <pic:spPr bwMode="auto">
+                    <a:xfrm>
+                      <a:off x="0" y="0"/>
+                      <a:ext cx="6400800" cy="4642429"/>
+                    </a:xfrm>
+                    <a:prstGeom prst="rect">
+                      <a:avLst/>
+                    </a:prstGeom>
+                    <a:noFill/>
+                    <a:ln>
+                      <a:noFill/>
+                    </a:ln>
+                  </pic:spPr>
+                </pic:pic>
+              </a:graphicData>
+            </a:graphic>
+          </wp:inline>
+        </w:drawing>
+      </w:r>
+    </w:p>
+    <w:p>
+      <w:pPr>
+        <w:pStyle w:val="ListParagraph"/>
+        <w:numPr>
+          <w:ilvl w:val="0"/>
+          <w:numId w:val="5"/>
+        </w:numPr>
+        <w:rPr>
+          <w:sz w:val="24"/>
+          <w:szCs w:val="24"/>
+        </w:rPr>
+      </w:pPr>
+      <w:r>
+        <w:rPr>
+          <w:sz w:val="24"/>
+          <w:szCs w:val="24"/>
+        </w:rPr>
+        <w:t xml:space="preserve">Sau </w:t>
+      </w:r>
+      <w:proofErr w:type="spellStart"/>
+      <w:r>
+        <w:rPr>
+          <w:sz w:val="24"/>
+          <w:szCs w:val="24"/>
+        </w:rPr>
+        <w:t>khi</w:t>
+      </w:r>
+      <w:proofErr w:type="spellEnd"/>
+      <w:r>
+        <w:rPr>
+          <w:sz w:val="24"/>
+          <w:szCs w:val="24"/>
+        </w:rPr>
+        <w:t xml:space="preserve"> </w:t>
+      </w:r>
+      <w:proofErr w:type="spellStart"/>
+      <w:r>
+        <w:rPr>
+          <w:sz w:val="24"/>
+          <w:szCs w:val="24"/>
+        </w:rPr>
+        <w:t>cài</w:t>
+      </w:r>
+      <w:proofErr w:type="spellEnd"/>
+      <w:r>
+        <w:rPr>
+          <w:sz w:val="24"/>
+          <w:szCs w:val="24"/>
+        </w:rPr>
+        <w:t xml:space="preserve"> </w:t>
+      </w:r>
+      <w:proofErr w:type="spellStart"/>
+      <w:r>
+        <w:rPr>
+          <w:sz w:val="24"/>
+          <w:szCs w:val="24"/>
+        </w:rPr>
+        <w:t>sql</w:t>
+      </w:r>
+      <w:proofErr w:type="spellEnd"/>
+      <w:r>
+        <w:rPr>
+          <w:sz w:val="24"/>
+          <w:szCs w:val="24"/>
+        </w:rPr>
+        <w:t xml:space="preserve">, </w:t>
+      </w:r>
+      <w:proofErr w:type="spellStart"/>
+      <w:r>
+        <w:rPr>
+          <w:sz w:val="24"/>
+          <w:szCs w:val="24"/>
+        </w:rPr>
+        <w:t>bắt</w:t>
+      </w:r>
+      <w:proofErr w:type="spellEnd"/>
+      <w:r>
+        <w:rPr>
+          <w:sz w:val="24"/>
+          <w:szCs w:val="24"/>
+        </w:rPr>
+        <w:t xml:space="preserve"> </w:t>
+      </w:r>
+      <w:proofErr w:type="spellStart"/>
+      <w:r>
+        <w:rPr>
+          <w:sz w:val="24"/>
+          <w:szCs w:val="24"/>
+        </w:rPr>
+        <w:t>đầu</w:t>
+      </w:r>
+      <w:proofErr w:type="spellEnd"/>
+      <w:r>
+        <w:rPr>
+          <w:sz w:val="24"/>
+          <w:szCs w:val="24"/>
+        </w:rPr>
+        <w:t xml:space="preserve"> </w:t>
+      </w:r>
+      <w:proofErr w:type="spellStart"/>
+      <w:r>
+        <w:rPr>
+          <w:sz w:val="24"/>
+          <w:szCs w:val="24"/>
+        </w:rPr>
+        <w:t>cài</w:t>
+      </w:r>
+      <w:proofErr w:type="spellEnd"/>
+      <w:r>
+        <w:rPr>
+          <w:sz w:val="24"/>
+          <w:szCs w:val="24"/>
+        </w:rPr>
+        <w:t xml:space="preserve"> </w:t>
+      </w:r>
+      <w:proofErr w:type="spellStart"/>
+      <w:r>
+        <w:rPr>
+          <w:sz w:val="24"/>
+          <w:szCs w:val="24"/>
+        </w:rPr>
+        <w:t>phần</w:t>
+      </w:r>
+      <w:proofErr w:type="spellEnd"/>
+      <w:r>
+        <w:rPr>
+          <w:sz w:val="24"/>
+          <w:szCs w:val="24"/>
+        </w:rPr>
+        <w:t xml:space="preserve"> </w:t>
+      </w:r>
+      <w:proofErr w:type="spellStart"/>
+      <w:r>
+        <w:rPr>
+          <w:sz w:val="24"/>
+          <w:szCs w:val="24"/>
+        </w:rPr>
+        <w:t>mềm</w:t>
+      </w:r>
+      <w:proofErr w:type="spellEnd"/>
+      <w:r>
+        <w:rPr>
+          <w:sz w:val="24"/>
+          <w:szCs w:val="24"/>
+        </w:rPr>
+        <w:t xml:space="preserve"> </w:t>
+      </w:r>
+      <w:proofErr w:type="spellStart"/>
+      <w:r>
+        <w:rPr>
+          <w:sz w:val="24"/>
+          <w:szCs w:val="24"/>
+        </w:rPr>
+        <w:t>quản</w:t>
+      </w:r>
+      <w:proofErr w:type="spellEnd"/>
+      <w:r>
+        <w:rPr>
+          <w:sz w:val="24"/>
+          <w:szCs w:val="24"/>
+        </w:rPr>
+        <w:t xml:space="preserve"> </w:t>
+      </w:r>
+      <w:proofErr w:type="spellStart"/>
+      <w:r>
+        <w:rPr>
+          <w:sz w:val="24"/>
+          <w:szCs w:val="24"/>
+        </w:rPr>
+        <w:t>lý</w:t>
+      </w:r>
+      <w:proofErr w:type="spellEnd"/>
+      <w:r>
+        <w:rPr>
+          <w:sz w:val="24"/>
+          <w:szCs w:val="24"/>
+        </w:rPr>
+        <w:t xml:space="preserve">. </w:t>
+      </w:r>
+      <w:proofErr w:type="spellStart"/>
+      <w:r>
+        <w:rPr>
+          <w:sz w:val="24"/>
+          <w:szCs w:val="24"/>
+        </w:rPr>
+        <w:t>Màn</w:t>
+      </w:r>
+      <w:proofErr w:type="spellEnd"/>
+      <w:r>
+        <w:rPr>
+          <w:sz w:val="24"/>
+          <w:szCs w:val="24"/>
+        </w:rPr>
+        <w:t xml:space="preserve"> </w:t>
+      </w:r>
+      <w:proofErr w:type="spellStart"/>
+      <w:r>
+        <w:rPr>
+          <w:sz w:val="24"/>
+          <w:szCs w:val="24"/>
+        </w:rPr>
+        <w:t>hình</w:t>
+      </w:r>
+      <w:proofErr w:type="spellEnd"/>
+      <w:r>
+        <w:rPr>
+          <w:sz w:val="24"/>
+          <w:szCs w:val="24"/>
+        </w:rPr>
+        <w:t xml:space="preserve"> </w:t>
+      </w:r>
+      <w:proofErr w:type="spellStart"/>
+      <w:r>
+        <w:rPr>
+          <w:sz w:val="24"/>
+          <w:szCs w:val="24"/>
+        </w:rPr>
+        <w:t>cài</w:t>
+      </w:r>
+      <w:proofErr w:type="spellEnd"/>
+      <w:r>
+        <w:rPr>
+          <w:sz w:val="24"/>
+          <w:szCs w:val="24"/>
+        </w:rPr>
+        <w:t xml:space="preserve"> </w:t>
+      </w:r>
+      <w:proofErr w:type="spellStart"/>
+      <w:r>
+        <w:rPr>
+          <w:sz w:val="24"/>
+          <w:szCs w:val="24"/>
+        </w:rPr>
+        <w:t>đặt</w:t>
+      </w:r>
+      <w:proofErr w:type="spellEnd"/>
+      <w:r>
+        <w:rPr>
+          <w:sz w:val="24"/>
+          <w:szCs w:val="24"/>
+        </w:rPr>
+        <w:t xml:space="preserve"> </w:t>
+      </w:r>
+      <w:proofErr w:type="spellStart"/>
+      <w:r>
+        <w:rPr>
+          <w:sz w:val="24"/>
+          <w:szCs w:val="24"/>
+        </w:rPr>
+        <w:t>xuất</w:t>
+      </w:r>
+      <w:proofErr w:type="spellEnd"/>
+      <w:r>
+        <w:rPr>
+          <w:sz w:val="24"/>
+          <w:szCs w:val="24"/>
+        </w:rPr>
+        <w:t xml:space="preserve"> </w:t>
+      </w:r>
+      <w:proofErr w:type="spellStart"/>
+      <w:r>
+        <w:rPr>
+          <w:sz w:val="24"/>
+          <w:szCs w:val="24"/>
+        </w:rPr>
+        <w:t>hiện</w:t>
+      </w:r>
+      <w:proofErr w:type="spellEnd"/>
+    </w:p>
+    <w:p>
+      <w:pPr>
+        <w:pStyle w:val="ListParagraph"/>
+        <w:ind w:left="900"/>
+        <w:rPr>
+          <w:sz w:val="24"/>
+          <w:szCs w:val="24"/>
+        </w:rPr>
+      </w:pPr>
+      <w:r>
+        <w:rPr>
+          <w:noProof/>
+          <w:sz w:val="24"/>
+          <w:szCs w:val="24"/>
+        </w:rPr>
+        <w:lastRenderedPageBreak/>
+        <w:drawing>
+          <wp:inline distT="0" distB="0" distL="0" distR="0" wp14:anchorId="43242A5E" wp14:editId="30873D76">
+            <wp:extent cx="4754880" cy="3901440"/>
+            <wp:effectExtent l="0" t="0" r="7620" b="3810"/>
+            <wp:docPr id="8" name="Picture 8"/>
+            <wp:cNvGraphicFramePr>
+              <a:graphicFrameLocks xmlns:a="http://schemas.openxmlformats.org/drawingml/2006/main" noChangeAspect="1"/>
+            </wp:cNvGraphicFramePr>
+            <a:graphic xmlns:a="http://schemas.openxmlformats.org/drawingml/2006/main">
+              <a:graphicData uri="http://schemas.openxmlformats.org/drawingml/2006/picture">
+                <pic:pic xmlns:pic="http://schemas.openxmlformats.org/drawingml/2006/picture">
+                  <pic:nvPicPr>
+                    <pic:cNvPr id="0" name="Picture 2"/>
+                    <pic:cNvPicPr>
+                      <a:picLocks noChangeAspect="1" noChangeArrowheads="1"/>
+                    </pic:cNvPicPr>
+                  </pic:nvPicPr>
+                  <pic:blipFill>
+                    <a:blip r:embed="rId20">
+                      <a:extLst>
+                        <a:ext uri="{28A0092B-C50C-407E-A947-70E740481C1C}">
+                          <a14:useLocalDpi xmlns:a14="http://schemas.microsoft.com/office/drawing/2010/main" val="0"/>
+                        </a:ext>
+                      </a:extLst>
+                    </a:blip>
+                    <a:srcRect/>
+                    <a:stretch>
+                      <a:fillRect/>
+                    </a:stretch>
+                  </pic:blipFill>
+                  <pic:spPr bwMode="auto">
+                    <a:xfrm>
+                      <a:off x="0" y="0"/>
+                      <a:ext cx="4754880" cy="3901440"/>
+                    </a:xfrm>
+                    <a:prstGeom prst="rect">
+                      <a:avLst/>
+                    </a:prstGeom>
+                    <a:noFill/>
+                    <a:ln>
+                      <a:noFill/>
+                    </a:ln>
+                  </pic:spPr>
+                </pic:pic>
+              </a:graphicData>
+            </a:graphic>
+          </wp:inline>
+        </w:drawing>
+      </w:r>
+    </w:p>
+    <w:p>
+      <w:pPr>
+        <w:pStyle w:val="ListParagraph"/>
+        <w:numPr>
+          <w:ilvl w:val="0"/>
+          <w:numId w:val="5"/>
+        </w:numPr>
+        <w:rPr>
+          <w:sz w:val="24"/>
+          <w:szCs w:val="24"/>
+        </w:rPr>
+      </w:pPr>
+      <w:r>
+        <w:rPr>
+          <w:sz w:val="24"/>
+          <w:szCs w:val="24"/>
+        </w:rPr>
+        <w:t>Click Next</w:t>
+      </w:r>
+      <w:r>
+        <w:rPr>
+          <w:sz w:val="24"/>
+          <w:szCs w:val="24"/>
+        </w:rPr>
+        <w:t xml:space="preserve">. </w:t>
+      </w:r>
+      <w:proofErr w:type="spellStart"/>
+      <w:r>
+        <w:rPr>
+          <w:sz w:val="24"/>
+          <w:szCs w:val="24"/>
+        </w:rPr>
+        <w:t>Chọn</w:t>
+      </w:r>
+      <w:proofErr w:type="spellEnd"/>
+      <w:r>
+        <w:rPr>
+          <w:sz w:val="24"/>
+          <w:szCs w:val="24"/>
+        </w:rPr>
+        <w:t xml:space="preserve"> </w:t>
+      </w:r>
+      <w:proofErr w:type="spellStart"/>
+      <w:r>
+        <w:rPr>
+          <w:sz w:val="24"/>
+          <w:szCs w:val="24"/>
+        </w:rPr>
+        <w:t>đường</w:t>
+      </w:r>
+      <w:proofErr w:type="spellEnd"/>
+      <w:r>
+        <w:rPr>
+          <w:sz w:val="24"/>
+          <w:szCs w:val="24"/>
+        </w:rPr>
+        <w:t xml:space="preserve"> </w:t>
+      </w:r>
+      <w:proofErr w:type="spellStart"/>
+      <w:r>
+        <w:rPr>
+          <w:sz w:val="24"/>
+          <w:szCs w:val="24"/>
+        </w:rPr>
+        <w:t>dẫn</w:t>
+      </w:r>
+      <w:proofErr w:type="spellEnd"/>
+      <w:r>
+        <w:rPr>
+          <w:sz w:val="24"/>
+          <w:szCs w:val="24"/>
+        </w:rPr>
+        <w:t xml:space="preserve"> </w:t>
+      </w:r>
+      <w:proofErr w:type="spellStart"/>
+      <w:r>
+        <w:rPr>
+          <w:sz w:val="24"/>
+          <w:szCs w:val="24"/>
+        </w:rPr>
+        <w:t>cài</w:t>
+      </w:r>
+      <w:proofErr w:type="spellEnd"/>
+      <w:r>
+        <w:rPr>
+          <w:sz w:val="24"/>
+          <w:szCs w:val="24"/>
+        </w:rPr>
+        <w:t xml:space="preserve"> </w:t>
+      </w:r>
+      <w:proofErr w:type="spellStart"/>
+      <w:r>
+        <w:rPr>
+          <w:sz w:val="24"/>
+          <w:szCs w:val="24"/>
+        </w:rPr>
+        <w:t>đặt</w:t>
+      </w:r>
+      <w:proofErr w:type="spellEnd"/>
+      <w:r>
+        <w:rPr>
+          <w:sz w:val="24"/>
+          <w:szCs w:val="24"/>
+        </w:rPr>
+        <w:t xml:space="preserve">. </w:t>
+      </w:r>
+      <w:proofErr w:type="spellStart"/>
+      <w:r>
+        <w:rPr>
+          <w:sz w:val="24"/>
+          <w:szCs w:val="24"/>
+        </w:rPr>
+        <w:t>ví</w:t>
+      </w:r>
+      <w:proofErr w:type="spellEnd"/>
+      <w:r>
+        <w:rPr>
+          <w:sz w:val="24"/>
+          <w:szCs w:val="24"/>
+        </w:rPr>
+        <w:t xml:space="preserve"> </w:t>
+      </w:r>
+      <w:proofErr w:type="spellStart"/>
+      <w:r>
+        <w:rPr>
+          <w:sz w:val="24"/>
+          <w:szCs w:val="24"/>
+        </w:rPr>
+        <w:t>dụ</w:t>
+      </w:r>
+      <w:proofErr w:type="spellEnd"/>
+      <w:r>
+        <w:rPr>
+          <w:sz w:val="24"/>
+          <w:szCs w:val="24"/>
+        </w:rPr>
+        <w:t>: C:\Production Equipment Control\. Click Next</w:t>
+      </w:r>
+      <w:r>
+        <w:rPr>
+          <w:sz w:val="24"/>
+          <w:szCs w:val="24"/>
+        </w:rPr>
+        <w:t>.</w:t>
+      </w:r>
+      <w:r>
+        <w:rPr>
+          <w:sz w:val="24"/>
+          <w:szCs w:val="24"/>
+        </w:rPr>
+        <w:t xml:space="preserve"> Cho </w:t>
+      </w:r>
+      <w:proofErr w:type="spellStart"/>
+      <w:r>
+        <w:rPr>
+          <w:sz w:val="24"/>
+          <w:szCs w:val="24"/>
+        </w:rPr>
+        <w:t>đến</w:t>
+      </w:r>
+      <w:proofErr w:type="spellEnd"/>
+      <w:r>
+        <w:rPr>
+          <w:sz w:val="24"/>
+          <w:szCs w:val="24"/>
+        </w:rPr>
+        <w:t xml:space="preserve"> </w:t>
+      </w:r>
+      <w:proofErr w:type="spellStart"/>
+      <w:r>
+        <w:rPr>
+          <w:sz w:val="24"/>
+          <w:szCs w:val="24"/>
+        </w:rPr>
+        <w:t>khi</w:t>
+      </w:r>
+      <w:proofErr w:type="spellEnd"/>
+      <w:r>
+        <w:rPr>
+          <w:sz w:val="24"/>
+          <w:szCs w:val="24"/>
+        </w:rPr>
+        <w:t xml:space="preserve"> Complete</w:t>
+      </w:r>
+      <w:r>
+        <w:rPr>
+          <w:sz w:val="24"/>
+          <w:szCs w:val="24"/>
+        </w:rPr>
+        <w:t>.</w:t>
+      </w:r>
+    </w:p>
+    <w:p>
+      <w:pPr>
+        <w:pStyle w:val="ListParagraph"/>
+        <w:numPr>
+          <w:ilvl w:val="0"/>
+          <w:numId w:val="5"/>
+        </w:numPr>
+        <w:rPr>
+          <w:sz w:val="24"/>
+          <w:szCs w:val="24"/>
+        </w:rPr>
+      </w:pPr>
+      <w:r>
+        <w:rPr>
+          <w:sz w:val="24"/>
+          <w:szCs w:val="24"/>
+        </w:rPr>
+        <w:t xml:space="preserve">Close. </w:t>
+      </w:r>
+      <w:proofErr w:type="spellStart"/>
+      <w:r>
+        <w:rPr>
+          <w:sz w:val="24"/>
+          <w:szCs w:val="24"/>
+        </w:rPr>
+        <w:t>Hoàn</w:t>
+      </w:r>
+      <w:proofErr w:type="spellEnd"/>
+      <w:r>
+        <w:rPr>
+          <w:sz w:val="24"/>
+          <w:szCs w:val="24"/>
+        </w:rPr>
+        <w:t xml:space="preserve"> </w:t>
+      </w:r>
+      <w:proofErr w:type="spellStart"/>
+      <w:r>
+        <w:rPr>
+          <w:sz w:val="24"/>
+          <w:szCs w:val="24"/>
+        </w:rPr>
+        <w:t>tất</w:t>
+      </w:r>
+      <w:proofErr w:type="spellEnd"/>
+      <w:r>
+        <w:rPr>
+          <w:sz w:val="24"/>
+          <w:szCs w:val="24"/>
+        </w:rPr>
+        <w:t xml:space="preserve"> </w:t>
+      </w:r>
+      <w:proofErr w:type="spellStart"/>
+      <w:r>
+        <w:rPr>
+          <w:sz w:val="24"/>
+          <w:szCs w:val="24"/>
+        </w:rPr>
+        <w:t>cài</w:t>
+      </w:r>
+      <w:proofErr w:type="spellEnd"/>
+      <w:r>
+        <w:rPr>
+          <w:sz w:val="24"/>
+          <w:szCs w:val="24"/>
+        </w:rPr>
+        <w:t xml:space="preserve"> </w:t>
+      </w:r>
+      <w:proofErr w:type="spellStart"/>
+      <w:r>
+        <w:rPr>
+          <w:sz w:val="24"/>
+          <w:szCs w:val="24"/>
+        </w:rPr>
+        <w:t>đặt</w:t>
+      </w:r>
+      <w:proofErr w:type="spellEnd"/>
+      <w:r>
+        <w:rPr>
+          <w:sz w:val="24"/>
+          <w:szCs w:val="24"/>
+        </w:rPr>
+        <w:t>.</w:t>
+      </w:r>
+    </w:p>
+    <w:p>
+      <w:pPr>
+        <w:pStyle w:val="ListParagraph"/>
+        <w:numPr>
+          <w:ilvl w:val="1"/>
           <w:numId w:val="1"/>
         </w:numPr>
         <w:rPr>
@@ -11344,9 +12517,1477 @@
           <w:sz w:val="24"/>
           <w:szCs w:val="24"/>
         </w:rPr>
-        <w:t>abc</w:t>
-      </w:r>
-      <w:proofErr w:type="spellEnd"/>
+        <w:t>Cấu</w:t>
+      </w:r>
+      <w:proofErr w:type="spellEnd"/>
+      <w:r>
+        <w:rPr>
+          <w:sz w:val="24"/>
+          <w:szCs w:val="24"/>
+        </w:rPr>
+        <w:t xml:space="preserve"> </w:t>
+      </w:r>
+      <w:proofErr w:type="spellStart"/>
+      <w:r>
+        <w:rPr>
+          <w:sz w:val="24"/>
+          <w:szCs w:val="24"/>
+        </w:rPr>
+        <w:t>hình</w:t>
+      </w:r>
+      <w:proofErr w:type="spellEnd"/>
+      <w:r>
+        <w:rPr>
+          <w:sz w:val="24"/>
+          <w:szCs w:val="24"/>
+        </w:rPr>
+        <w:t xml:space="preserve"> </w:t>
+      </w:r>
+      <w:proofErr w:type="spellStart"/>
+      <w:r>
+        <w:rPr>
+          <w:sz w:val="24"/>
+          <w:szCs w:val="24"/>
+        </w:rPr>
+        <w:t>cơ</w:t>
+      </w:r>
+      <w:proofErr w:type="spellEnd"/>
+      <w:r>
+        <w:rPr>
+          <w:sz w:val="24"/>
+          <w:szCs w:val="24"/>
+        </w:rPr>
+        <w:t xml:space="preserve"> </w:t>
+      </w:r>
+      <w:proofErr w:type="spellStart"/>
+      <w:r>
+        <w:rPr>
+          <w:sz w:val="24"/>
+          <w:szCs w:val="24"/>
+        </w:rPr>
+        <w:t>sở</w:t>
+      </w:r>
+      <w:proofErr w:type="spellEnd"/>
+      <w:r>
+        <w:rPr>
+          <w:sz w:val="24"/>
+          <w:szCs w:val="24"/>
+        </w:rPr>
+        <w:t xml:space="preserve"> </w:t>
+      </w:r>
+      <w:proofErr w:type="spellStart"/>
+      <w:r>
+        <w:rPr>
+          <w:sz w:val="24"/>
+          <w:szCs w:val="24"/>
+        </w:rPr>
+        <w:t>dữ</w:t>
+      </w:r>
+      <w:proofErr w:type="spellEnd"/>
+      <w:r>
+        <w:rPr>
+          <w:sz w:val="24"/>
+          <w:szCs w:val="24"/>
+        </w:rPr>
+        <w:t xml:space="preserve"> </w:t>
+      </w:r>
+      <w:proofErr w:type="spellStart"/>
+      <w:r>
+        <w:rPr>
+          <w:sz w:val="24"/>
+          <w:szCs w:val="24"/>
+        </w:rPr>
+        <w:t>liệu</w:t>
+      </w:r>
+      <w:proofErr w:type="spellEnd"/>
+      <w:r>
+        <w:rPr>
+          <w:sz w:val="24"/>
+          <w:szCs w:val="24"/>
+        </w:rPr>
+        <w:t xml:space="preserve"> (database)</w:t>
+      </w:r>
+    </w:p>
+    <w:p>
+      <w:pPr>
+        <w:pStyle w:val="ListParagraph"/>
+        <w:numPr>
+          <w:ilvl w:val="0"/>
+          <w:numId w:val="7"/>
+        </w:numPr>
+        <w:rPr>
+          <w:sz w:val="24"/>
+          <w:szCs w:val="24"/>
+        </w:rPr>
+      </w:pPr>
+      <w:r>
+        <w:rPr>
+          <w:sz w:val="24"/>
+          <w:szCs w:val="24"/>
+        </w:rPr>
+        <w:t xml:space="preserve">Open file </w:t>
+      </w:r>
+      <w:r>
+        <w:rPr>
+          <w:b/>
+          <w:sz w:val="24"/>
+          <w:szCs w:val="24"/>
+        </w:rPr>
+        <w:t>C:\NHT\Production Equipment Control\</w:t>
+      </w:r>
+      <w:proofErr w:type="spellStart"/>
+      <w:r>
+        <w:rPr>
+          <w:b/>
+          <w:sz w:val="24"/>
+          <w:szCs w:val="24"/>
+        </w:rPr>
+        <w:t>ProductionEquipmentControlSoftware.exe.config</w:t>
+      </w:r>
+      <w:proofErr w:type="spellEnd"/>
+      <w:r>
+        <w:rPr>
+          <w:sz w:val="24"/>
+          <w:szCs w:val="24"/>
+        </w:rPr>
+        <w:t xml:space="preserve"> </w:t>
+      </w:r>
+      <w:proofErr w:type="spellStart"/>
+      <w:r>
+        <w:rPr>
+          <w:sz w:val="24"/>
+          <w:szCs w:val="24"/>
+        </w:rPr>
+        <w:t>trong</w:t>
+      </w:r>
+      <w:proofErr w:type="spellEnd"/>
+      <w:r>
+        <w:rPr>
+          <w:sz w:val="24"/>
+          <w:szCs w:val="24"/>
+        </w:rPr>
+        <w:t xml:space="preserve"> </w:t>
+      </w:r>
+      <w:proofErr w:type="spellStart"/>
+      <w:r>
+        <w:rPr>
+          <w:sz w:val="24"/>
+          <w:szCs w:val="24"/>
+        </w:rPr>
+        <w:t>thư</w:t>
+      </w:r>
+      <w:proofErr w:type="spellEnd"/>
+      <w:r>
+        <w:rPr>
+          <w:sz w:val="24"/>
+          <w:szCs w:val="24"/>
+        </w:rPr>
+        <w:t xml:space="preserve"> </w:t>
+      </w:r>
+      <w:proofErr w:type="spellStart"/>
+      <w:r>
+        <w:rPr>
+          <w:sz w:val="24"/>
+          <w:szCs w:val="24"/>
+        </w:rPr>
+        <w:t>mục</w:t>
+      </w:r>
+      <w:proofErr w:type="spellEnd"/>
+      <w:r>
+        <w:rPr>
+          <w:sz w:val="24"/>
+          <w:szCs w:val="24"/>
+        </w:rPr>
+        <w:t xml:space="preserve"> </w:t>
+      </w:r>
+      <w:proofErr w:type="spellStart"/>
+      <w:r>
+        <w:rPr>
+          <w:sz w:val="24"/>
+          <w:szCs w:val="24"/>
+        </w:rPr>
+        <w:t>cài</w:t>
+      </w:r>
+      <w:proofErr w:type="spellEnd"/>
+      <w:r>
+        <w:rPr>
+          <w:sz w:val="24"/>
+          <w:szCs w:val="24"/>
+        </w:rPr>
+        <w:t xml:space="preserve"> </w:t>
+      </w:r>
+      <w:proofErr w:type="spellStart"/>
+      <w:r>
+        <w:rPr>
+          <w:sz w:val="24"/>
+          <w:szCs w:val="24"/>
+        </w:rPr>
+        <w:t>đặt</w:t>
+      </w:r>
+      <w:proofErr w:type="spellEnd"/>
+      <w:r>
+        <w:rPr>
+          <w:sz w:val="24"/>
+          <w:szCs w:val="24"/>
+        </w:rPr>
+        <w:t xml:space="preserve"> </w:t>
+      </w:r>
+      <w:proofErr w:type="spellStart"/>
+      <w:r>
+        <w:rPr>
+          <w:sz w:val="24"/>
+          <w:szCs w:val="24"/>
+        </w:rPr>
+        <w:t>bằng</w:t>
+      </w:r>
+      <w:proofErr w:type="spellEnd"/>
+      <w:r>
+        <w:rPr>
+          <w:sz w:val="24"/>
+          <w:szCs w:val="24"/>
+        </w:rPr>
+        <w:t xml:space="preserve"> </w:t>
+      </w:r>
+      <w:r>
+        <w:rPr>
+          <w:b/>
+          <w:sz w:val="24"/>
+          <w:szCs w:val="24"/>
+        </w:rPr>
+        <w:t>notepad</w:t>
+      </w:r>
+      <w:r>
+        <w:rPr>
+          <w:sz w:val="24"/>
+          <w:szCs w:val="24"/>
+        </w:rPr>
+        <w:t>.</w:t>
+      </w:r>
+    </w:p>
+    <w:p>
+      <w:pPr>
+        <w:pStyle w:val="ListParagraph"/>
+        <w:ind w:left="0"/>
+        <w:rPr>
+          <w:sz w:val="24"/>
+          <w:szCs w:val="24"/>
+        </w:rPr>
+      </w:pPr>
+      <w:r>
+        <w:rPr>
+          <w:noProof/>
+          <w:sz w:val="24"/>
+          <w:szCs w:val="24"/>
+        </w:rPr>
+        <w:lastRenderedPageBreak/>
+        <w:drawing>
+          <wp:inline distT="0" distB="0" distL="0" distR="0" wp14:anchorId="1391A750" wp14:editId="7B315806">
+            <wp:extent cx="6400800" cy="4579034"/>
+            <wp:effectExtent l="0" t="0" r="0" b="0"/>
+            <wp:docPr id="21" name="Picture 21"/>
+            <wp:cNvGraphicFramePr>
+              <a:graphicFrameLocks xmlns:a="http://schemas.openxmlformats.org/drawingml/2006/main" noChangeAspect="1"/>
+            </wp:cNvGraphicFramePr>
+            <a:graphic xmlns:a="http://schemas.openxmlformats.org/drawingml/2006/main">
+              <a:graphicData uri="http://schemas.openxmlformats.org/drawingml/2006/picture">
+                <pic:pic xmlns:pic="http://schemas.openxmlformats.org/drawingml/2006/picture">
+                  <pic:nvPicPr>
+                    <pic:cNvPr id="0" name="Picture 2"/>
+                    <pic:cNvPicPr>
+                      <a:picLocks noChangeAspect="1" noChangeArrowheads="1"/>
+                    </pic:cNvPicPr>
+                  </pic:nvPicPr>
+                  <pic:blipFill>
+                    <a:blip r:embed="rId21">
+                      <a:extLst>
+                        <a:ext uri="{28A0092B-C50C-407E-A947-70E740481C1C}">
+                          <a14:useLocalDpi xmlns:a14="http://schemas.microsoft.com/office/drawing/2010/main" val="0"/>
+                        </a:ext>
+                      </a:extLst>
+                    </a:blip>
+                    <a:srcRect/>
+                    <a:stretch>
+                      <a:fillRect/>
+                    </a:stretch>
+                  </pic:blipFill>
+                  <pic:spPr bwMode="auto">
+                    <a:xfrm>
+                      <a:off x="0" y="0"/>
+                      <a:ext cx="6400800" cy="4579034"/>
+                    </a:xfrm>
+                    <a:prstGeom prst="rect">
+                      <a:avLst/>
+                    </a:prstGeom>
+                    <a:noFill/>
+                    <a:ln>
+                      <a:noFill/>
+                    </a:ln>
+                  </pic:spPr>
+                </pic:pic>
+              </a:graphicData>
+            </a:graphic>
+          </wp:inline>
+        </w:drawing>
+      </w:r>
+    </w:p>
+    <w:p>
+      <w:pPr>
+        <w:pStyle w:val="ListParagraph"/>
+        <w:numPr>
+          <w:ilvl w:val="0"/>
+          <w:numId w:val="7"/>
+        </w:numPr>
+        <w:rPr>
+          <w:sz w:val="24"/>
+          <w:szCs w:val="24"/>
+        </w:rPr>
+      </w:pPr>
+      <w:proofErr w:type="spellStart"/>
+      <w:r>
+        <w:rPr>
+          <w:sz w:val="24"/>
+          <w:szCs w:val="24"/>
+        </w:rPr>
+        <w:t>Thay</w:t>
+      </w:r>
+      <w:proofErr w:type="spellEnd"/>
+      <w:r>
+        <w:rPr>
+          <w:sz w:val="24"/>
+          <w:szCs w:val="24"/>
+        </w:rPr>
+        <w:t xml:space="preserve"> </w:t>
+      </w:r>
+      <w:proofErr w:type="spellStart"/>
+      <w:r>
+        <w:rPr>
+          <w:sz w:val="24"/>
+          <w:szCs w:val="24"/>
+        </w:rPr>
+        <w:t>đổi</w:t>
+      </w:r>
+      <w:proofErr w:type="spellEnd"/>
+      <w:r>
+        <w:rPr>
+          <w:sz w:val="24"/>
+          <w:szCs w:val="24"/>
+        </w:rPr>
+        <w:t xml:space="preserve"> </w:t>
+      </w:r>
+      <w:proofErr w:type="spellStart"/>
+      <w:r>
+        <w:rPr>
+          <w:sz w:val="24"/>
+          <w:szCs w:val="24"/>
+        </w:rPr>
+        <w:t>connectionString</w:t>
+      </w:r>
+      <w:proofErr w:type="spellEnd"/>
+      <w:r>
+        <w:rPr>
+          <w:sz w:val="24"/>
+          <w:szCs w:val="24"/>
+        </w:rPr>
+        <w:t xml:space="preserve"> </w:t>
+      </w:r>
+      <w:proofErr w:type="spellStart"/>
+      <w:r>
+        <w:rPr>
+          <w:sz w:val="24"/>
+          <w:szCs w:val="24"/>
+        </w:rPr>
+        <w:t>tại</w:t>
+      </w:r>
+      <w:proofErr w:type="spellEnd"/>
+      <w:r>
+        <w:rPr>
+          <w:sz w:val="24"/>
+          <w:szCs w:val="24"/>
+        </w:rPr>
+        <w:t xml:space="preserve"> </w:t>
+      </w:r>
+      <w:proofErr w:type="spellStart"/>
+      <w:r>
+        <w:rPr>
+          <w:b/>
+          <w:sz w:val="24"/>
+          <w:szCs w:val="24"/>
+        </w:rPr>
+        <w:t>dòng</w:t>
+      </w:r>
+      <w:proofErr w:type="spellEnd"/>
+      <w:r>
+        <w:rPr>
+          <w:b/>
+          <w:sz w:val="24"/>
+          <w:szCs w:val="24"/>
+        </w:rPr>
+        <w:t xml:space="preserve"> </w:t>
+      </w:r>
+      <w:proofErr w:type="spellStart"/>
+      <w:r>
+        <w:rPr>
+          <w:b/>
+          <w:sz w:val="24"/>
+          <w:szCs w:val="24"/>
+        </w:rPr>
+        <w:t>số</w:t>
+      </w:r>
+      <w:proofErr w:type="spellEnd"/>
+      <w:r>
+        <w:rPr>
+          <w:b/>
+          <w:sz w:val="24"/>
+          <w:szCs w:val="24"/>
+        </w:rPr>
+        <w:t xml:space="preserve"> 13</w:t>
+      </w:r>
+      <w:r>
+        <w:rPr>
+          <w:sz w:val="24"/>
+          <w:szCs w:val="24"/>
+        </w:rPr>
+        <w:t xml:space="preserve"> </w:t>
+      </w:r>
+      <w:proofErr w:type="spellStart"/>
+      <w:r>
+        <w:rPr>
+          <w:sz w:val="24"/>
+          <w:szCs w:val="24"/>
+        </w:rPr>
+        <w:t>thành</w:t>
+      </w:r>
+      <w:proofErr w:type="spellEnd"/>
+    </w:p>
+    <w:p>
+      <w:pPr>
+        <w:pStyle w:val="ListParagraph"/>
+        <w:ind w:left="2160"/>
+        <w:rPr>
+          <w:sz w:val="24"/>
+          <w:szCs w:val="24"/>
+        </w:rPr>
+      </w:pPr>
+      <w:r>
+        <w:rPr>
+          <w:sz w:val="24"/>
+          <w:szCs w:val="24"/>
+        </w:rPr>
+        <w:t>&lt;</w:t>
+      </w:r>
+      <w:r>
+        <w:rPr>
+          <w:sz w:val="24"/>
+          <w:szCs w:val="24"/>
+        </w:rPr>
+        <w:t>add name="</w:t>
+      </w:r>
+      <w:proofErr w:type="spellStart"/>
+      <w:r>
+        <w:rPr>
+          <w:sz w:val="24"/>
+          <w:szCs w:val="24"/>
+        </w:rPr>
+        <w:t>DefaultConnection</w:t>
+      </w:r>
+      <w:proofErr w:type="spellEnd"/>
+      <w:r>
+        <w:rPr>
+          <w:sz w:val="24"/>
+          <w:szCs w:val="24"/>
+        </w:rPr>
+        <w:t xml:space="preserve">" </w:t>
+      </w:r>
+      <w:proofErr w:type="spellStart"/>
+      <w:r>
+        <w:rPr>
+          <w:sz w:val="24"/>
+          <w:szCs w:val="24"/>
+        </w:rPr>
+        <w:t>connectionString</w:t>
+      </w:r>
+      <w:proofErr w:type="spellEnd"/>
+      <w:r>
+        <w:rPr>
+          <w:sz w:val="24"/>
+          <w:szCs w:val="24"/>
+        </w:rPr>
+        <w:t>="data source=.\</w:t>
+      </w:r>
+      <w:proofErr w:type="spellStart"/>
+      <w:r>
+        <w:rPr>
+          <w:sz w:val="24"/>
+          <w:szCs w:val="24"/>
+        </w:rPr>
+        <w:t>SQLExpress</w:t>
+      </w:r>
+      <w:proofErr w:type="spellEnd"/>
+      <w:r>
+        <w:rPr>
+          <w:sz w:val="24"/>
+          <w:szCs w:val="24"/>
+        </w:rPr>
+        <w:t>; initial catalog=</w:t>
+      </w:r>
+      <w:proofErr w:type="spellStart"/>
+      <w:r>
+        <w:rPr>
+          <w:sz w:val="24"/>
+          <w:szCs w:val="24"/>
+        </w:rPr>
+        <w:t>ProductionEquipmentControl</w:t>
+      </w:r>
+      <w:proofErr w:type="spellEnd"/>
+      <w:r>
+        <w:rPr>
+          <w:sz w:val="24"/>
+          <w:szCs w:val="24"/>
+        </w:rPr>
+        <w:t xml:space="preserve">; </w:t>
+      </w:r>
+      <w:proofErr w:type="spellStart"/>
+      <w:r>
+        <w:rPr>
+          <w:sz w:val="24"/>
+          <w:szCs w:val="24"/>
+        </w:rPr>
+        <w:t>Trusted_Connection</w:t>
+      </w:r>
+      <w:proofErr w:type="spellEnd"/>
+      <w:r>
+        <w:rPr>
+          <w:sz w:val="24"/>
+          <w:szCs w:val="24"/>
+        </w:rPr>
+        <w:t xml:space="preserve">=Yes; </w:t>
+      </w:r>
+      <w:proofErr w:type="spellStart"/>
+      <w:r>
+        <w:rPr>
+          <w:sz w:val="24"/>
+          <w:szCs w:val="24"/>
+        </w:rPr>
+        <w:t>MultipleActiveResultSets</w:t>
+      </w:r>
+      <w:proofErr w:type="spellEnd"/>
+      <w:r>
+        <w:rPr>
+          <w:sz w:val="24"/>
+          <w:szCs w:val="24"/>
+        </w:rPr>
+        <w:t xml:space="preserve">=True;" </w:t>
+      </w:r>
+      <w:proofErr w:type="spellStart"/>
+      <w:r>
+        <w:rPr>
+          <w:sz w:val="24"/>
+          <w:szCs w:val="24"/>
+        </w:rPr>
+        <w:t>providerName</w:t>
+      </w:r>
+      <w:proofErr w:type="spellEnd"/>
+      <w:r>
+        <w:rPr>
+          <w:sz w:val="24"/>
+          <w:szCs w:val="24"/>
+        </w:rPr>
+        <w:t>="</w:t>
+      </w:r>
+      <w:proofErr w:type="spellStart"/>
+      <w:proofErr w:type="gramStart"/>
+      <w:r>
+        <w:rPr>
+          <w:sz w:val="24"/>
+          <w:szCs w:val="24"/>
+        </w:rPr>
+        <w:t>System.Data.SqlClient</w:t>
+      </w:r>
+      <w:proofErr w:type="spellEnd"/>
+      <w:proofErr w:type="gramEnd"/>
+      <w:r>
+        <w:rPr>
+          <w:sz w:val="24"/>
+          <w:szCs w:val="24"/>
+        </w:rPr>
+        <w:t>" /</w:t>
+      </w:r>
+      <w:r>
+        <w:rPr>
+          <w:sz w:val="24"/>
+          <w:szCs w:val="24"/>
+        </w:rPr>
+        <w:t>&gt;</w:t>
+      </w:r>
+    </w:p>
+    <w:p>
+      <w:pPr>
+        <w:pStyle w:val="ListParagraph"/>
+        <w:ind w:left="0"/>
+        <w:rPr>
+          <w:sz w:val="24"/>
+          <w:szCs w:val="24"/>
+        </w:rPr>
+      </w:pPr>
+      <w:r>
+        <w:rPr>
+          <w:noProof/>
+          <w:sz w:val="24"/>
+          <w:szCs w:val="24"/>
+        </w:rPr>
+        <w:lastRenderedPageBreak/>
+        <w:drawing>
+          <wp:inline distT="0" distB="0" distL="0" distR="0" wp14:anchorId="4EF0A873" wp14:editId="6B31EC54">
+            <wp:extent cx="6400800" cy="4636477"/>
+            <wp:effectExtent l="0" t="0" r="0" b="0"/>
+            <wp:docPr id="22" name="Picture 22"/>
+            <wp:cNvGraphicFramePr>
+              <a:graphicFrameLocks xmlns:a="http://schemas.openxmlformats.org/drawingml/2006/main" noChangeAspect="1"/>
+            </wp:cNvGraphicFramePr>
+            <a:graphic xmlns:a="http://schemas.openxmlformats.org/drawingml/2006/main">
+              <a:graphicData uri="http://schemas.openxmlformats.org/drawingml/2006/picture">
+                <pic:pic xmlns:pic="http://schemas.openxmlformats.org/drawingml/2006/picture">
+                  <pic:nvPicPr>
+                    <pic:cNvPr id="0" name="Picture 3"/>
+                    <pic:cNvPicPr>
+                      <a:picLocks noChangeAspect="1" noChangeArrowheads="1"/>
+                    </pic:cNvPicPr>
+                  </pic:nvPicPr>
+                  <pic:blipFill>
+                    <a:blip r:embed="rId22">
+                      <a:extLst>
+                        <a:ext uri="{28A0092B-C50C-407E-A947-70E740481C1C}">
+                          <a14:useLocalDpi xmlns:a14="http://schemas.microsoft.com/office/drawing/2010/main" val="0"/>
+                        </a:ext>
+                      </a:extLst>
+                    </a:blip>
+                    <a:srcRect/>
+                    <a:stretch>
+                      <a:fillRect/>
+                    </a:stretch>
+                  </pic:blipFill>
+                  <pic:spPr bwMode="auto">
+                    <a:xfrm>
+                      <a:off x="0" y="0"/>
+                      <a:ext cx="6400800" cy="4636477"/>
+                    </a:xfrm>
+                    <a:prstGeom prst="rect">
+                      <a:avLst/>
+                    </a:prstGeom>
+                    <a:noFill/>
+                    <a:ln>
+                      <a:noFill/>
+                    </a:ln>
+                  </pic:spPr>
+                </pic:pic>
+              </a:graphicData>
+            </a:graphic>
+          </wp:inline>
+        </w:drawing>
+      </w:r>
+    </w:p>
+    <w:p>
+      <w:pPr>
+        <w:pStyle w:val="ListParagraph"/>
+        <w:numPr>
+          <w:ilvl w:val="0"/>
+          <w:numId w:val="7"/>
+        </w:numPr>
+        <w:rPr>
+          <w:sz w:val="24"/>
+          <w:szCs w:val="24"/>
+        </w:rPr>
+      </w:pPr>
+      <w:proofErr w:type="spellStart"/>
+      <w:r>
+        <w:rPr>
+          <w:sz w:val="24"/>
+          <w:szCs w:val="24"/>
+        </w:rPr>
+        <w:t>Tương</w:t>
+      </w:r>
+      <w:proofErr w:type="spellEnd"/>
+      <w:r>
+        <w:rPr>
+          <w:sz w:val="24"/>
+          <w:szCs w:val="24"/>
+        </w:rPr>
+        <w:t xml:space="preserve"> </w:t>
+      </w:r>
+      <w:proofErr w:type="spellStart"/>
+      <w:r>
+        <w:rPr>
+          <w:sz w:val="24"/>
+          <w:szCs w:val="24"/>
+        </w:rPr>
+        <w:t>tự</w:t>
+      </w:r>
+      <w:proofErr w:type="spellEnd"/>
+      <w:r>
+        <w:rPr>
+          <w:sz w:val="24"/>
+          <w:szCs w:val="24"/>
+        </w:rPr>
+        <w:t xml:space="preserve">, open file </w:t>
+      </w:r>
+      <w:r>
+        <w:rPr>
+          <w:b/>
+          <w:sz w:val="24"/>
+          <w:szCs w:val="24"/>
+        </w:rPr>
+        <w:t>C:\NHT\Production Equipment Control\Log4net.config</w:t>
+      </w:r>
+      <w:r>
+        <w:rPr>
+          <w:sz w:val="24"/>
+          <w:szCs w:val="24"/>
+        </w:rPr>
+        <w:t xml:space="preserve"> </w:t>
+      </w:r>
+      <w:proofErr w:type="spellStart"/>
+      <w:r>
+        <w:rPr>
+          <w:sz w:val="24"/>
+          <w:szCs w:val="24"/>
+        </w:rPr>
+        <w:t>trong</w:t>
+      </w:r>
+      <w:proofErr w:type="spellEnd"/>
+      <w:r>
+        <w:rPr>
+          <w:sz w:val="24"/>
+          <w:szCs w:val="24"/>
+        </w:rPr>
+        <w:t xml:space="preserve"> </w:t>
+      </w:r>
+      <w:proofErr w:type="spellStart"/>
+      <w:r>
+        <w:rPr>
+          <w:sz w:val="24"/>
+          <w:szCs w:val="24"/>
+        </w:rPr>
+        <w:t>thư</w:t>
+      </w:r>
+      <w:proofErr w:type="spellEnd"/>
+      <w:r>
+        <w:rPr>
+          <w:sz w:val="24"/>
+          <w:szCs w:val="24"/>
+        </w:rPr>
+        <w:t xml:space="preserve"> </w:t>
+      </w:r>
+      <w:proofErr w:type="spellStart"/>
+      <w:r>
+        <w:rPr>
+          <w:sz w:val="24"/>
+          <w:szCs w:val="24"/>
+        </w:rPr>
+        <w:t>mục</w:t>
+      </w:r>
+      <w:proofErr w:type="spellEnd"/>
+      <w:r>
+        <w:rPr>
+          <w:sz w:val="24"/>
+          <w:szCs w:val="24"/>
+        </w:rPr>
+        <w:t xml:space="preserve"> </w:t>
+      </w:r>
+      <w:proofErr w:type="spellStart"/>
+      <w:r>
+        <w:rPr>
+          <w:sz w:val="24"/>
+          <w:szCs w:val="24"/>
+        </w:rPr>
+        <w:t>cài</w:t>
+      </w:r>
+      <w:proofErr w:type="spellEnd"/>
+      <w:r>
+        <w:rPr>
+          <w:sz w:val="24"/>
+          <w:szCs w:val="24"/>
+        </w:rPr>
+        <w:t xml:space="preserve"> </w:t>
+      </w:r>
+      <w:proofErr w:type="spellStart"/>
+      <w:r>
+        <w:rPr>
+          <w:sz w:val="24"/>
+          <w:szCs w:val="24"/>
+        </w:rPr>
+        <w:t>đặt</w:t>
+      </w:r>
+      <w:proofErr w:type="spellEnd"/>
+      <w:r>
+        <w:rPr>
+          <w:sz w:val="24"/>
+          <w:szCs w:val="24"/>
+        </w:rPr>
+        <w:t xml:space="preserve"> </w:t>
+      </w:r>
+      <w:proofErr w:type="spellStart"/>
+      <w:r>
+        <w:rPr>
+          <w:sz w:val="24"/>
+          <w:szCs w:val="24"/>
+        </w:rPr>
+        <w:t>bằng</w:t>
+      </w:r>
+      <w:proofErr w:type="spellEnd"/>
+      <w:r>
+        <w:rPr>
+          <w:sz w:val="24"/>
+          <w:szCs w:val="24"/>
+        </w:rPr>
+        <w:t xml:space="preserve"> </w:t>
+      </w:r>
+      <w:r>
+        <w:rPr>
+          <w:b/>
+          <w:sz w:val="24"/>
+          <w:szCs w:val="24"/>
+        </w:rPr>
+        <w:t>notepad</w:t>
+      </w:r>
+      <w:r>
+        <w:rPr>
+          <w:sz w:val="24"/>
+          <w:szCs w:val="24"/>
+        </w:rPr>
+        <w:t>.</w:t>
+      </w:r>
+    </w:p>
+    <w:p>
+      <w:pPr>
+        <w:pStyle w:val="ListParagraph"/>
+        <w:numPr>
+          <w:ilvl w:val="0"/>
+          <w:numId w:val="7"/>
+        </w:numPr>
+        <w:rPr>
+          <w:sz w:val="24"/>
+          <w:szCs w:val="24"/>
+        </w:rPr>
+      </w:pPr>
+      <w:proofErr w:type="spellStart"/>
+      <w:r>
+        <w:rPr>
+          <w:sz w:val="24"/>
+          <w:szCs w:val="24"/>
+        </w:rPr>
+        <w:t>Thay</w:t>
+      </w:r>
+      <w:proofErr w:type="spellEnd"/>
+      <w:r>
+        <w:rPr>
+          <w:sz w:val="24"/>
+          <w:szCs w:val="24"/>
+        </w:rPr>
+        <w:t xml:space="preserve"> </w:t>
+      </w:r>
+      <w:proofErr w:type="spellStart"/>
+      <w:r>
+        <w:rPr>
+          <w:sz w:val="24"/>
+          <w:szCs w:val="24"/>
+        </w:rPr>
+        <w:t>đổi</w:t>
+      </w:r>
+      <w:proofErr w:type="spellEnd"/>
+      <w:r>
+        <w:rPr>
+          <w:sz w:val="24"/>
+          <w:szCs w:val="24"/>
+        </w:rPr>
+        <w:t xml:space="preserve"> </w:t>
+      </w:r>
+      <w:proofErr w:type="spellStart"/>
+      <w:r>
+        <w:rPr>
+          <w:sz w:val="24"/>
+          <w:szCs w:val="24"/>
+        </w:rPr>
+        <w:t>connectionString</w:t>
+      </w:r>
+      <w:proofErr w:type="spellEnd"/>
+      <w:r>
+        <w:rPr>
+          <w:sz w:val="24"/>
+          <w:szCs w:val="24"/>
+        </w:rPr>
+        <w:t xml:space="preserve"> </w:t>
+      </w:r>
+      <w:proofErr w:type="spellStart"/>
+      <w:r>
+        <w:rPr>
+          <w:sz w:val="24"/>
+          <w:szCs w:val="24"/>
+        </w:rPr>
+        <w:t>tại</w:t>
+      </w:r>
+      <w:proofErr w:type="spellEnd"/>
+      <w:r>
+        <w:rPr>
+          <w:sz w:val="24"/>
+          <w:szCs w:val="24"/>
+        </w:rPr>
+        <w:t xml:space="preserve"> </w:t>
+      </w:r>
+      <w:proofErr w:type="spellStart"/>
+      <w:r>
+        <w:rPr>
+          <w:b/>
+          <w:sz w:val="24"/>
+          <w:szCs w:val="24"/>
+        </w:rPr>
+        <w:t>dòng</w:t>
+      </w:r>
+      <w:proofErr w:type="spellEnd"/>
+      <w:r>
+        <w:rPr>
+          <w:b/>
+          <w:sz w:val="24"/>
+          <w:szCs w:val="24"/>
+        </w:rPr>
+        <w:t xml:space="preserve"> </w:t>
+      </w:r>
+      <w:proofErr w:type="spellStart"/>
+      <w:r>
+        <w:rPr>
+          <w:b/>
+          <w:sz w:val="24"/>
+          <w:szCs w:val="24"/>
+        </w:rPr>
+        <w:t>số</w:t>
+      </w:r>
+      <w:proofErr w:type="spellEnd"/>
+      <w:r>
+        <w:rPr>
+          <w:b/>
+          <w:sz w:val="24"/>
+          <w:szCs w:val="24"/>
+        </w:rPr>
+        <w:t xml:space="preserve"> 25</w:t>
+      </w:r>
+      <w:r>
+        <w:rPr>
+          <w:sz w:val="24"/>
+          <w:szCs w:val="24"/>
+        </w:rPr>
+        <w:t xml:space="preserve"> </w:t>
+      </w:r>
+      <w:proofErr w:type="spellStart"/>
+      <w:r>
+        <w:rPr>
+          <w:sz w:val="24"/>
+          <w:szCs w:val="24"/>
+        </w:rPr>
+        <w:t>thành</w:t>
+      </w:r>
+      <w:proofErr w:type="spellEnd"/>
+      <w:r>
+        <w:rPr>
+          <w:sz w:val="24"/>
+          <w:szCs w:val="24"/>
+        </w:rPr>
+        <w:t xml:space="preserve"> </w:t>
+      </w:r>
+      <w:r>
+        <w:rPr>
+          <w:sz w:val="24"/>
+          <w:szCs w:val="24"/>
+        </w:rPr>
+        <w:t>&lt;</w:t>
+      </w:r>
+      <w:proofErr w:type="spellStart"/>
+      <w:r>
+        <w:rPr>
+          <w:sz w:val="24"/>
+          <w:szCs w:val="24"/>
+        </w:rPr>
+        <w:t>connectionString</w:t>
+      </w:r>
+      <w:proofErr w:type="spellEnd"/>
+      <w:r>
+        <w:rPr>
+          <w:sz w:val="24"/>
+          <w:szCs w:val="24"/>
+        </w:rPr>
+        <w:t xml:space="preserve"> value="data source=.\</w:t>
+      </w:r>
+      <w:proofErr w:type="spellStart"/>
+      <w:r>
+        <w:rPr>
+          <w:sz w:val="24"/>
+          <w:szCs w:val="24"/>
+        </w:rPr>
+        <w:t>SQLExpress</w:t>
+      </w:r>
+      <w:proofErr w:type="spellEnd"/>
+      <w:r>
+        <w:rPr>
+          <w:sz w:val="24"/>
+          <w:szCs w:val="24"/>
+        </w:rPr>
+        <w:t>; initial catalog=</w:t>
+      </w:r>
+      <w:proofErr w:type="spellStart"/>
+      <w:r>
+        <w:rPr>
+          <w:sz w:val="24"/>
+          <w:szCs w:val="24"/>
+        </w:rPr>
+        <w:t>ProductionEquipmentControl</w:t>
+      </w:r>
+      <w:proofErr w:type="spellEnd"/>
+      <w:r>
+        <w:rPr>
+          <w:sz w:val="24"/>
+          <w:szCs w:val="24"/>
+        </w:rPr>
+        <w:t xml:space="preserve">; </w:t>
+      </w:r>
+      <w:proofErr w:type="spellStart"/>
+      <w:r>
+        <w:rPr>
+          <w:sz w:val="24"/>
+          <w:szCs w:val="24"/>
+        </w:rPr>
+        <w:t>Trusted_Connection</w:t>
+      </w:r>
+      <w:proofErr w:type="spellEnd"/>
+      <w:r>
+        <w:rPr>
+          <w:sz w:val="24"/>
+          <w:szCs w:val="24"/>
+        </w:rPr>
+        <w:t xml:space="preserve">=Yes; </w:t>
+      </w:r>
+      <w:proofErr w:type="spellStart"/>
+      <w:r>
+        <w:rPr>
+          <w:sz w:val="24"/>
+          <w:szCs w:val="24"/>
+        </w:rPr>
+        <w:t>MultipleActiveResultSets</w:t>
+      </w:r>
+      <w:proofErr w:type="spellEnd"/>
+      <w:r>
+        <w:rPr>
+          <w:sz w:val="24"/>
+          <w:szCs w:val="24"/>
+        </w:rPr>
+        <w:t>=True;" /&gt;</w:t>
+      </w:r>
+    </w:p>
+    <w:p>
+      <w:pPr>
+        <w:pStyle w:val="ListParagraph"/>
+        <w:numPr>
+          <w:ilvl w:val="1"/>
+          <w:numId w:val="1"/>
+        </w:numPr>
+        <w:rPr>
+          <w:sz w:val="24"/>
+          <w:szCs w:val="24"/>
+        </w:rPr>
+      </w:pPr>
+      <w:proofErr w:type="spellStart"/>
+      <w:r>
+        <w:rPr>
+          <w:sz w:val="24"/>
+          <w:szCs w:val="24"/>
+        </w:rPr>
+        <w:t>Chạy</w:t>
+      </w:r>
+      <w:proofErr w:type="spellEnd"/>
+      <w:r>
+        <w:rPr>
+          <w:sz w:val="24"/>
+          <w:szCs w:val="24"/>
+        </w:rPr>
+        <w:t xml:space="preserve"> </w:t>
+      </w:r>
+      <w:proofErr w:type="spellStart"/>
+      <w:r>
+        <w:rPr>
+          <w:sz w:val="24"/>
+          <w:szCs w:val="24"/>
+        </w:rPr>
+        <w:t>ứng</w:t>
+      </w:r>
+      <w:proofErr w:type="spellEnd"/>
+      <w:r>
+        <w:rPr>
+          <w:sz w:val="24"/>
+          <w:szCs w:val="24"/>
+        </w:rPr>
+        <w:t xml:space="preserve"> </w:t>
+      </w:r>
+      <w:proofErr w:type="spellStart"/>
+      <w:r>
+        <w:rPr>
+          <w:sz w:val="24"/>
+          <w:szCs w:val="24"/>
+        </w:rPr>
+        <w:t>dụng</w:t>
+      </w:r>
+      <w:proofErr w:type="spellEnd"/>
+    </w:p>
+    <w:p>
+      <w:pPr>
+        <w:pStyle w:val="ListParagraph"/>
+        <w:numPr>
+          <w:ilvl w:val="0"/>
+          <w:numId w:val="6"/>
+        </w:numPr>
+        <w:rPr>
+          <w:sz w:val="24"/>
+          <w:szCs w:val="24"/>
+        </w:rPr>
+      </w:pPr>
+      <w:proofErr w:type="spellStart"/>
+      <w:r>
+        <w:rPr>
+          <w:sz w:val="24"/>
+          <w:szCs w:val="24"/>
+        </w:rPr>
+        <w:t>Vào</w:t>
+      </w:r>
+      <w:proofErr w:type="spellEnd"/>
+      <w:r>
+        <w:rPr>
+          <w:sz w:val="24"/>
+          <w:szCs w:val="24"/>
+        </w:rPr>
+        <w:t xml:space="preserve"> </w:t>
+      </w:r>
+      <w:proofErr w:type="spellStart"/>
+      <w:r>
+        <w:rPr>
+          <w:sz w:val="24"/>
+          <w:szCs w:val="24"/>
+        </w:rPr>
+        <w:t>thư</w:t>
+      </w:r>
+      <w:proofErr w:type="spellEnd"/>
+      <w:r>
+        <w:rPr>
+          <w:sz w:val="24"/>
+          <w:szCs w:val="24"/>
+        </w:rPr>
+        <w:t xml:space="preserve"> </w:t>
+      </w:r>
+      <w:proofErr w:type="spellStart"/>
+      <w:r>
+        <w:rPr>
+          <w:sz w:val="24"/>
+          <w:szCs w:val="24"/>
+        </w:rPr>
+        <w:t>mục</w:t>
+      </w:r>
+      <w:proofErr w:type="spellEnd"/>
+      <w:r>
+        <w:rPr>
+          <w:sz w:val="24"/>
+          <w:szCs w:val="24"/>
+        </w:rPr>
+        <w:t xml:space="preserve"> </w:t>
+      </w:r>
+      <w:proofErr w:type="spellStart"/>
+      <w:r>
+        <w:rPr>
+          <w:sz w:val="24"/>
+          <w:szCs w:val="24"/>
+        </w:rPr>
+        <w:t>cài</w:t>
+      </w:r>
+      <w:proofErr w:type="spellEnd"/>
+      <w:r>
+        <w:rPr>
+          <w:sz w:val="24"/>
+          <w:szCs w:val="24"/>
+        </w:rPr>
+        <w:t xml:space="preserve"> </w:t>
+      </w:r>
+      <w:proofErr w:type="spellStart"/>
+      <w:r>
+        <w:rPr>
+          <w:sz w:val="24"/>
+          <w:szCs w:val="24"/>
+        </w:rPr>
+        <w:t>đặt</w:t>
+      </w:r>
+      <w:proofErr w:type="spellEnd"/>
+      <w:r>
+        <w:rPr>
+          <w:sz w:val="24"/>
+          <w:szCs w:val="24"/>
+        </w:rPr>
+        <w:t xml:space="preserve">. </w:t>
+      </w:r>
+      <w:proofErr w:type="spellStart"/>
+      <w:r>
+        <w:rPr>
+          <w:sz w:val="24"/>
+          <w:szCs w:val="24"/>
+        </w:rPr>
+        <w:t>ví</w:t>
+      </w:r>
+      <w:proofErr w:type="spellEnd"/>
+      <w:r>
+        <w:rPr>
+          <w:sz w:val="24"/>
+          <w:szCs w:val="24"/>
+        </w:rPr>
+        <w:t xml:space="preserve"> </w:t>
+      </w:r>
+      <w:proofErr w:type="spellStart"/>
+      <w:r>
+        <w:rPr>
+          <w:sz w:val="24"/>
+          <w:szCs w:val="24"/>
+        </w:rPr>
+        <w:t>dụ</w:t>
+      </w:r>
+      <w:proofErr w:type="spellEnd"/>
+      <w:r>
+        <w:rPr>
+          <w:sz w:val="24"/>
+          <w:szCs w:val="24"/>
+        </w:rPr>
+        <w:t xml:space="preserve">: </w:t>
+      </w:r>
+      <w:r>
+        <w:rPr>
+          <w:sz w:val="24"/>
+          <w:szCs w:val="24"/>
+        </w:rPr>
+        <w:t>C:\Production Equipment Control</w:t>
+      </w:r>
+      <w:r>
+        <w:rPr>
+          <w:sz w:val="24"/>
+          <w:szCs w:val="24"/>
+        </w:rPr>
+        <w:t>.</w:t>
+      </w:r>
+    </w:p>
+    <w:p>
+      <w:pPr>
+        <w:pStyle w:val="ListParagraph"/>
+        <w:numPr>
+          <w:ilvl w:val="0"/>
+          <w:numId w:val="6"/>
+        </w:numPr>
+        <w:rPr>
+          <w:sz w:val="24"/>
+          <w:szCs w:val="24"/>
+        </w:rPr>
+      </w:pPr>
+      <w:proofErr w:type="spellStart"/>
+      <w:r>
+        <w:rPr>
+          <w:sz w:val="24"/>
+          <w:szCs w:val="24"/>
+        </w:rPr>
+        <w:t>Mở</w:t>
+      </w:r>
+      <w:proofErr w:type="spellEnd"/>
+      <w:r>
+        <w:rPr>
+          <w:sz w:val="24"/>
+          <w:szCs w:val="24"/>
+        </w:rPr>
+        <w:t xml:space="preserve"> file </w:t>
+      </w:r>
+      <w:r>
+        <w:rPr>
+          <w:b/>
+          <w:sz w:val="24"/>
+          <w:szCs w:val="24"/>
+        </w:rPr>
+        <w:t>ProductionEquipmentControlSoftware.exe</w:t>
+      </w:r>
+      <w:r>
+        <w:rPr>
+          <w:sz w:val="24"/>
+          <w:szCs w:val="24"/>
+        </w:rPr>
+        <w:t xml:space="preserve"> (</w:t>
+      </w:r>
+      <w:proofErr w:type="spellStart"/>
+      <w:r>
+        <w:rPr>
+          <w:sz w:val="24"/>
+          <w:szCs w:val="24"/>
+        </w:rPr>
+        <w:t>có</w:t>
+      </w:r>
+      <w:proofErr w:type="spellEnd"/>
+      <w:r>
+        <w:rPr>
+          <w:sz w:val="24"/>
+          <w:szCs w:val="24"/>
+        </w:rPr>
+        <w:t xml:space="preserve"> </w:t>
+      </w:r>
+      <w:proofErr w:type="spellStart"/>
+      <w:r>
+        <w:rPr>
+          <w:sz w:val="24"/>
+          <w:szCs w:val="24"/>
+        </w:rPr>
+        <w:t>thể</w:t>
+      </w:r>
+      <w:proofErr w:type="spellEnd"/>
+      <w:r>
+        <w:rPr>
+          <w:sz w:val="24"/>
+          <w:szCs w:val="24"/>
+        </w:rPr>
+        <w:t xml:space="preserve"> </w:t>
+      </w:r>
+      <w:proofErr w:type="spellStart"/>
+      <w:r>
+        <w:rPr>
+          <w:sz w:val="24"/>
+          <w:szCs w:val="24"/>
+        </w:rPr>
+        <w:t>tạo</w:t>
+      </w:r>
+      <w:proofErr w:type="spellEnd"/>
+      <w:r>
+        <w:rPr>
+          <w:sz w:val="24"/>
+          <w:szCs w:val="24"/>
+        </w:rPr>
+        <w:t xml:space="preserve"> shortcut ra desktop </w:t>
+      </w:r>
+      <w:proofErr w:type="spellStart"/>
+      <w:r>
+        <w:rPr>
+          <w:sz w:val="24"/>
+          <w:szCs w:val="24"/>
+        </w:rPr>
+        <w:t>nếu</w:t>
+      </w:r>
+      <w:proofErr w:type="spellEnd"/>
+      <w:r>
+        <w:rPr>
+          <w:sz w:val="24"/>
+          <w:szCs w:val="24"/>
+        </w:rPr>
+        <w:t xml:space="preserve"> </w:t>
+      </w:r>
+      <w:proofErr w:type="spellStart"/>
+      <w:r>
+        <w:rPr>
+          <w:sz w:val="24"/>
+          <w:szCs w:val="24"/>
+        </w:rPr>
+        <w:t>cần</w:t>
+      </w:r>
+      <w:proofErr w:type="spellEnd"/>
+      <w:r>
+        <w:rPr>
+          <w:sz w:val="24"/>
+          <w:szCs w:val="24"/>
+        </w:rPr>
+        <w:t xml:space="preserve"> </w:t>
+      </w:r>
+      <w:proofErr w:type="spellStart"/>
+      <w:r>
+        <w:rPr>
+          <w:sz w:val="24"/>
+          <w:szCs w:val="24"/>
+        </w:rPr>
+        <w:t>thiết</w:t>
+      </w:r>
+      <w:proofErr w:type="spellEnd"/>
+      <w:r>
+        <w:rPr>
+          <w:sz w:val="24"/>
+          <w:szCs w:val="24"/>
+        </w:rPr>
+        <w:t>)</w:t>
+      </w:r>
+    </w:p>
+    <w:p>
+      <w:pPr>
+        <w:pStyle w:val="ListParagraph"/>
+        <w:ind w:left="0"/>
+        <w:rPr>
+          <w:sz w:val="24"/>
+          <w:szCs w:val="24"/>
+        </w:rPr>
+      </w:pPr>
+      <w:r>
+        <w:rPr>
+          <w:noProof/>
+          <w:sz w:val="24"/>
+          <w:szCs w:val="24"/>
+        </w:rPr>
+        <w:lastRenderedPageBreak/>
+        <w:drawing>
+          <wp:inline distT="0" distB="0" distL="0" distR="0" wp14:anchorId="45FABD3B" wp14:editId="2505040C">
+            <wp:extent cx="6400800" cy="4611858"/>
+            <wp:effectExtent l="0" t="0" r="0" b="0"/>
+            <wp:docPr id="18" name="Picture 18"/>
+            <wp:cNvGraphicFramePr>
+              <a:graphicFrameLocks xmlns:a="http://schemas.openxmlformats.org/drawingml/2006/main" noChangeAspect="1"/>
+            </wp:cNvGraphicFramePr>
+            <a:graphic xmlns:a="http://schemas.openxmlformats.org/drawingml/2006/main">
+              <a:graphicData uri="http://schemas.openxmlformats.org/drawingml/2006/picture">
+                <pic:pic xmlns:pic="http://schemas.openxmlformats.org/drawingml/2006/picture">
+                  <pic:nvPicPr>
+                    <pic:cNvPr id="0" name="Picture 3"/>
+                    <pic:cNvPicPr>
+                      <a:picLocks noChangeAspect="1" noChangeArrowheads="1"/>
+                    </pic:cNvPicPr>
+                  </pic:nvPicPr>
+                  <pic:blipFill>
+                    <a:blip r:embed="rId23">
+                      <a:extLst>
+                        <a:ext uri="{28A0092B-C50C-407E-A947-70E740481C1C}">
+                          <a14:useLocalDpi xmlns:a14="http://schemas.microsoft.com/office/drawing/2010/main" val="0"/>
+                        </a:ext>
+                      </a:extLst>
+                    </a:blip>
+                    <a:srcRect/>
+                    <a:stretch>
+                      <a:fillRect/>
+                    </a:stretch>
+                  </pic:blipFill>
+                  <pic:spPr bwMode="auto">
+                    <a:xfrm>
+                      <a:off x="0" y="0"/>
+                      <a:ext cx="6400800" cy="4611858"/>
+                    </a:xfrm>
+                    <a:prstGeom prst="rect">
+                      <a:avLst/>
+                    </a:prstGeom>
+                    <a:noFill/>
+                    <a:ln>
+                      <a:noFill/>
+                    </a:ln>
+                  </pic:spPr>
+                </pic:pic>
+              </a:graphicData>
+            </a:graphic>
+          </wp:inline>
+        </w:drawing>
+      </w:r>
+    </w:p>
+    <w:p>
+      <w:pPr>
+        <w:rPr>
+          <w:sz w:val="24"/>
+          <w:szCs w:val="24"/>
+        </w:rPr>
+      </w:pPr>
+      <w:bookmarkStart w:id="0" w:name="_GoBack"/>
+      <w:bookmarkEnd w:id="0"/>
     </w:p>
     <w:sectPr>
       <w:pgSz w:w="12240" w:h="15840"/>
@@ -11361,6 +14002,119 @@
 <file path=word/numbering.xml><?xml version="1.0" encoding="utf-8"?>
 <w:numbering xmlns:wpc="http://schemas.microsoft.com/office/word/2010/wordprocessingCanvas" xmlns:cx="http://schemas.microsoft.com/office/drawing/2014/chartex" xmlns:cx1="http://schemas.microsoft.com/office/drawing/2015/9/8/chartex" xmlns:cx2="http://schemas.microsoft.com/office/drawing/2015/10/21/chartex" xmlns:cx3="http://schemas.microsoft.com/office/drawing/2016/5/9/chartex" xmlns:cx4="http://schemas.microsoft.com/office/drawing/2016/5/10/chartex" xmlns:cx5="http://schemas.microsoft.com/office/drawing/2016/5/11/chartex" xmlns:cx6="http://schemas.microsoft.com/office/drawing/2016/5/12/chartex" xmlns:cx7="http://schemas.microsoft.com/office/drawing/2016/5/13/chartex" xmlns:cx8="http://schemas.microsoft.com/office/drawing/2016/5/14/chartex" xmlns:mc="http://schemas.openxmlformats.org/markup-compatibility/2006" xmlns:aink="http://schemas.microsoft.com/office/drawing/2016/ink" xmlns:am3d="http://schemas.microsoft.com/office/drawing/2017/model3d" xmlns:o="urn:schemas-microsoft-com:office:office" xmlns:r="http://schemas.openxmlformats.org/officeDocument/2006/relationships" xmlns:m="http://schemas.openxmlformats.org/officeDocument/2006/math" xmlns:v="urn:schemas-microsoft-com:vml" xmlns:wp14="http://schemas.microsoft.com/office/word/2010/wordprocessingDrawing" xmlns:wp="http://schemas.openxmlformats.org/drawingml/2006/wordprocessingDrawing" xmlns:w10="urn:schemas-microsoft-com:office:word" xmlns:w="http://schemas.openxmlformats.org/wordprocessingml/2006/main" xmlns:w14="http://schemas.microsoft.com/office/word/2010/wordml" xmlns:w15="http://schemas.microsoft.com/office/word/2012/wordml" xmlns:w16cid="http://schemas.microsoft.com/office/word/2016/wordml/cid" xmlns:w16se="http://schemas.microsoft.com/office/word/2015/wordml/symex" xmlns:wpg="http://schemas.microsoft.com/office/word/2010/wordprocessingGroup" xmlns:wpi="http://schemas.microsoft.com/office/word/2010/wordprocessingInk" xmlns:wne="http://schemas.microsoft.com/office/word/2006/wordml" xmlns:wps="http://schemas.microsoft.com/office/word/2010/wordprocessingShape" mc:Ignorable="w14 w15 w16se w16cid wp14">
   <w:abstractNum w:abstractNumId="0" w15:restartNumberingAfterBreak="0">
+    <w:nsid w:val="140A064C"/>
+    <w:multiLevelType w:val="hybridMultilevel"/>
+    <w:tmpl w:val="7C288492"/>
+    <w:lvl w:ilvl="0" w:tplc="04090001">
+      <w:start w:val="1"/>
+      <w:numFmt w:val="bullet"/>
+      <w:lvlText w:val=""/>
+      <w:lvlJc w:val="left"/>
+      <w:pPr>
+        <w:ind w:left="2160" w:hanging="360"/>
+      </w:pPr>
+      <w:rPr>
+        <w:rFonts w:ascii="Symbol" w:hAnsi="Symbol" w:hint="default"/>
+      </w:rPr>
+    </w:lvl>
+    <w:lvl w:ilvl="1" w:tplc="04090003" w:tentative="1">
+      <w:start w:val="1"/>
+      <w:numFmt w:val="bullet"/>
+      <w:lvlText w:val="o"/>
+      <w:lvlJc w:val="left"/>
+      <w:pPr>
+        <w:ind w:left="2880" w:hanging="360"/>
+      </w:pPr>
+      <w:rPr>
+        <w:rFonts w:ascii="Courier New" w:hAnsi="Courier New" w:cs="Courier New" w:hint="default"/>
+      </w:rPr>
+    </w:lvl>
+    <w:lvl w:ilvl="2" w:tplc="04090005" w:tentative="1">
+      <w:start w:val="1"/>
+      <w:numFmt w:val="bullet"/>
+      <w:lvlText w:val=""/>
+      <w:lvlJc w:val="left"/>
+      <w:pPr>
+        <w:ind w:left="3600" w:hanging="360"/>
+      </w:pPr>
+      <w:rPr>
+        <w:rFonts w:ascii="Wingdings" w:hAnsi="Wingdings" w:hint="default"/>
+      </w:rPr>
+    </w:lvl>
+    <w:lvl w:ilvl="3" w:tplc="04090001" w:tentative="1">
+      <w:start w:val="1"/>
+      <w:numFmt w:val="bullet"/>
+      <w:lvlText w:val=""/>
+      <w:lvlJc w:val="left"/>
+      <w:pPr>
+        <w:ind w:left="4320" w:hanging="360"/>
+      </w:pPr>
+      <w:rPr>
+        <w:rFonts w:ascii="Symbol" w:hAnsi="Symbol" w:hint="default"/>
+      </w:rPr>
+    </w:lvl>
+    <w:lvl w:ilvl="4" w:tplc="04090003" w:tentative="1">
+      <w:start w:val="1"/>
+      <w:numFmt w:val="bullet"/>
+      <w:lvlText w:val="o"/>
+      <w:lvlJc w:val="left"/>
+      <w:pPr>
+        <w:ind w:left="5040" w:hanging="360"/>
+      </w:pPr>
+      <w:rPr>
+        <w:rFonts w:ascii="Courier New" w:hAnsi="Courier New" w:cs="Courier New" w:hint="default"/>
+      </w:rPr>
+    </w:lvl>
+    <w:lvl w:ilvl="5" w:tplc="04090005" w:tentative="1">
+      <w:start w:val="1"/>
+      <w:numFmt w:val="bullet"/>
+      <w:lvlText w:val=""/>
+      <w:lvlJc w:val="left"/>
+      <w:pPr>
+        <w:ind w:left="5760" w:hanging="360"/>
+      </w:pPr>
+      <w:rPr>
+        <w:rFonts w:ascii="Wingdings" w:hAnsi="Wingdings" w:hint="default"/>
+      </w:rPr>
+    </w:lvl>
+    <w:lvl w:ilvl="6" w:tplc="04090001" w:tentative="1">
+      <w:start w:val="1"/>
+      <w:numFmt w:val="bullet"/>
+      <w:lvlText w:val=""/>
+      <w:lvlJc w:val="left"/>
+      <w:pPr>
+        <w:ind w:left="6480" w:hanging="360"/>
+      </w:pPr>
+      <w:rPr>
+        <w:rFonts w:ascii="Symbol" w:hAnsi="Symbol" w:hint="default"/>
+      </w:rPr>
+    </w:lvl>
+    <w:lvl w:ilvl="7" w:tplc="04090003" w:tentative="1">
+      <w:start w:val="1"/>
+      <w:numFmt w:val="bullet"/>
+      <w:lvlText w:val="o"/>
+      <w:lvlJc w:val="left"/>
+      <w:pPr>
+        <w:ind w:left="7200" w:hanging="360"/>
+      </w:pPr>
+      <w:rPr>
+        <w:rFonts w:ascii="Courier New" w:hAnsi="Courier New" w:cs="Courier New" w:hint="default"/>
+      </w:rPr>
+    </w:lvl>
+    <w:lvl w:ilvl="8" w:tplc="04090005" w:tentative="1">
+      <w:start w:val="1"/>
+      <w:numFmt w:val="bullet"/>
+      <w:lvlText w:val=""/>
+      <w:lvlJc w:val="left"/>
+      <w:pPr>
+        <w:ind w:left="7920" w:hanging="360"/>
+      </w:pPr>
+      <w:rPr>
+        <w:rFonts w:ascii="Wingdings" w:hAnsi="Wingdings" w:hint="default"/>
+      </w:rPr>
+    </w:lvl>
+  </w:abstractNum>
+  <w:abstractNum w:abstractNumId="1" w15:restartNumberingAfterBreak="0">
     <w:nsid w:val="1C4C3ECD"/>
     <w:multiLevelType w:val="hybridMultilevel"/>
     <w:tmpl w:val="25E2CF8A"/>
@@ -11473,10 +14227,10 @@
       </w:rPr>
     </w:lvl>
   </w:abstractNum>
-  <w:abstractNum w:abstractNumId="1" w15:restartNumberingAfterBreak="0">
+  <w:abstractNum w:abstractNumId="2" w15:restartNumberingAfterBreak="0">
     <w:nsid w:val="1FC92879"/>
     <w:multiLevelType w:val="hybridMultilevel"/>
-    <w:tmpl w:val="7088779C"/>
+    <w:tmpl w:val="1EE481EA"/>
     <w:lvl w:ilvl="0" w:tplc="04090013">
       <w:start w:val="1"/>
       <w:numFmt w:val="upperRoman"/>
@@ -11559,7 +14313,233 @@
       </w:pPr>
     </w:lvl>
   </w:abstractNum>
-  <w:abstractNum w:abstractNumId="2" w15:restartNumberingAfterBreak="0">
+  <w:abstractNum w:abstractNumId="3" w15:restartNumberingAfterBreak="0">
+    <w:nsid w:val="2D392B19"/>
+    <w:multiLevelType w:val="hybridMultilevel"/>
+    <w:tmpl w:val="13E21E66"/>
+    <w:lvl w:ilvl="0" w:tplc="04090001">
+      <w:start w:val="1"/>
+      <w:numFmt w:val="bullet"/>
+      <w:lvlText w:val=""/>
+      <w:lvlJc w:val="left"/>
+      <w:pPr>
+        <w:ind w:left="2160" w:hanging="360"/>
+      </w:pPr>
+      <w:rPr>
+        <w:rFonts w:ascii="Symbol" w:hAnsi="Symbol" w:hint="default"/>
+      </w:rPr>
+    </w:lvl>
+    <w:lvl w:ilvl="1" w:tplc="04090003" w:tentative="1">
+      <w:start w:val="1"/>
+      <w:numFmt w:val="bullet"/>
+      <w:lvlText w:val="o"/>
+      <w:lvlJc w:val="left"/>
+      <w:pPr>
+        <w:ind w:left="2880" w:hanging="360"/>
+      </w:pPr>
+      <w:rPr>
+        <w:rFonts w:ascii="Courier New" w:hAnsi="Courier New" w:cs="Courier New" w:hint="default"/>
+      </w:rPr>
+    </w:lvl>
+    <w:lvl w:ilvl="2" w:tplc="04090005" w:tentative="1">
+      <w:start w:val="1"/>
+      <w:numFmt w:val="bullet"/>
+      <w:lvlText w:val=""/>
+      <w:lvlJc w:val="left"/>
+      <w:pPr>
+        <w:ind w:left="3600" w:hanging="360"/>
+      </w:pPr>
+      <w:rPr>
+        <w:rFonts w:ascii="Wingdings" w:hAnsi="Wingdings" w:hint="default"/>
+      </w:rPr>
+    </w:lvl>
+    <w:lvl w:ilvl="3" w:tplc="04090001" w:tentative="1">
+      <w:start w:val="1"/>
+      <w:numFmt w:val="bullet"/>
+      <w:lvlText w:val=""/>
+      <w:lvlJc w:val="left"/>
+      <w:pPr>
+        <w:ind w:left="4320" w:hanging="360"/>
+      </w:pPr>
+      <w:rPr>
+        <w:rFonts w:ascii="Symbol" w:hAnsi="Symbol" w:hint="default"/>
+      </w:rPr>
+    </w:lvl>
+    <w:lvl w:ilvl="4" w:tplc="04090003" w:tentative="1">
+      <w:start w:val="1"/>
+      <w:numFmt w:val="bullet"/>
+      <w:lvlText w:val="o"/>
+      <w:lvlJc w:val="left"/>
+      <w:pPr>
+        <w:ind w:left="5040" w:hanging="360"/>
+      </w:pPr>
+      <w:rPr>
+        <w:rFonts w:ascii="Courier New" w:hAnsi="Courier New" w:cs="Courier New" w:hint="default"/>
+      </w:rPr>
+    </w:lvl>
+    <w:lvl w:ilvl="5" w:tplc="04090005" w:tentative="1">
+      <w:start w:val="1"/>
+      <w:numFmt w:val="bullet"/>
+      <w:lvlText w:val=""/>
+      <w:lvlJc w:val="left"/>
+      <w:pPr>
+        <w:ind w:left="5760" w:hanging="360"/>
+      </w:pPr>
+      <w:rPr>
+        <w:rFonts w:ascii="Wingdings" w:hAnsi="Wingdings" w:hint="default"/>
+      </w:rPr>
+    </w:lvl>
+    <w:lvl w:ilvl="6" w:tplc="04090001" w:tentative="1">
+      <w:start w:val="1"/>
+      <w:numFmt w:val="bullet"/>
+      <w:lvlText w:val=""/>
+      <w:lvlJc w:val="left"/>
+      <w:pPr>
+        <w:ind w:left="6480" w:hanging="360"/>
+      </w:pPr>
+      <w:rPr>
+        <w:rFonts w:ascii="Symbol" w:hAnsi="Symbol" w:hint="default"/>
+      </w:rPr>
+    </w:lvl>
+    <w:lvl w:ilvl="7" w:tplc="04090003" w:tentative="1">
+      <w:start w:val="1"/>
+      <w:numFmt w:val="bullet"/>
+      <w:lvlText w:val="o"/>
+      <w:lvlJc w:val="left"/>
+      <w:pPr>
+        <w:ind w:left="7200" w:hanging="360"/>
+      </w:pPr>
+      <w:rPr>
+        <w:rFonts w:ascii="Courier New" w:hAnsi="Courier New" w:cs="Courier New" w:hint="default"/>
+      </w:rPr>
+    </w:lvl>
+    <w:lvl w:ilvl="8" w:tplc="04090005" w:tentative="1">
+      <w:start w:val="1"/>
+      <w:numFmt w:val="bullet"/>
+      <w:lvlText w:val=""/>
+      <w:lvlJc w:val="left"/>
+      <w:pPr>
+        <w:ind w:left="7920" w:hanging="360"/>
+      </w:pPr>
+      <w:rPr>
+        <w:rFonts w:ascii="Wingdings" w:hAnsi="Wingdings" w:hint="default"/>
+      </w:rPr>
+    </w:lvl>
+  </w:abstractNum>
+  <w:abstractNum w:abstractNumId="4" w15:restartNumberingAfterBreak="0">
+    <w:nsid w:val="42D23F4A"/>
+    <w:multiLevelType w:val="hybridMultilevel"/>
+    <w:tmpl w:val="67CC799A"/>
+    <w:lvl w:ilvl="0" w:tplc="04090001">
+      <w:start w:val="1"/>
+      <w:numFmt w:val="bullet"/>
+      <w:lvlText w:val=""/>
+      <w:lvlJc w:val="left"/>
+      <w:pPr>
+        <w:ind w:left="2160" w:hanging="360"/>
+      </w:pPr>
+      <w:rPr>
+        <w:rFonts w:ascii="Symbol" w:hAnsi="Symbol" w:hint="default"/>
+      </w:rPr>
+    </w:lvl>
+    <w:lvl w:ilvl="1" w:tplc="04090003" w:tentative="1">
+      <w:start w:val="1"/>
+      <w:numFmt w:val="bullet"/>
+      <w:lvlText w:val="o"/>
+      <w:lvlJc w:val="left"/>
+      <w:pPr>
+        <w:ind w:left="2880" w:hanging="360"/>
+      </w:pPr>
+      <w:rPr>
+        <w:rFonts w:ascii="Courier New" w:hAnsi="Courier New" w:cs="Courier New" w:hint="default"/>
+      </w:rPr>
+    </w:lvl>
+    <w:lvl w:ilvl="2" w:tplc="04090005" w:tentative="1">
+      <w:start w:val="1"/>
+      <w:numFmt w:val="bullet"/>
+      <w:lvlText w:val=""/>
+      <w:lvlJc w:val="left"/>
+      <w:pPr>
+        <w:ind w:left="3600" w:hanging="360"/>
+      </w:pPr>
+      <w:rPr>
+        <w:rFonts w:ascii="Wingdings" w:hAnsi="Wingdings" w:hint="default"/>
+      </w:rPr>
+    </w:lvl>
+    <w:lvl w:ilvl="3" w:tplc="04090001" w:tentative="1">
+      <w:start w:val="1"/>
+      <w:numFmt w:val="bullet"/>
+      <w:lvlText w:val=""/>
+      <w:lvlJc w:val="left"/>
+      <w:pPr>
+        <w:ind w:left="4320" w:hanging="360"/>
+      </w:pPr>
+      <w:rPr>
+        <w:rFonts w:ascii="Symbol" w:hAnsi="Symbol" w:hint="default"/>
+      </w:rPr>
+    </w:lvl>
+    <w:lvl w:ilvl="4" w:tplc="04090003" w:tentative="1">
+      <w:start w:val="1"/>
+      <w:numFmt w:val="bullet"/>
+      <w:lvlText w:val="o"/>
+      <w:lvlJc w:val="left"/>
+      <w:pPr>
+        <w:ind w:left="5040" w:hanging="360"/>
+      </w:pPr>
+      <w:rPr>
+        <w:rFonts w:ascii="Courier New" w:hAnsi="Courier New" w:cs="Courier New" w:hint="default"/>
+      </w:rPr>
+    </w:lvl>
+    <w:lvl w:ilvl="5" w:tplc="04090005" w:tentative="1">
+      <w:start w:val="1"/>
+      <w:numFmt w:val="bullet"/>
+      <w:lvlText w:val=""/>
+      <w:lvlJc w:val="left"/>
+      <w:pPr>
+        <w:ind w:left="5760" w:hanging="360"/>
+      </w:pPr>
+      <w:rPr>
+        <w:rFonts w:ascii="Wingdings" w:hAnsi="Wingdings" w:hint="default"/>
+      </w:rPr>
+    </w:lvl>
+    <w:lvl w:ilvl="6" w:tplc="04090001" w:tentative="1">
+      <w:start w:val="1"/>
+      <w:numFmt w:val="bullet"/>
+      <w:lvlText w:val=""/>
+      <w:lvlJc w:val="left"/>
+      <w:pPr>
+        <w:ind w:left="6480" w:hanging="360"/>
+      </w:pPr>
+      <w:rPr>
+        <w:rFonts w:ascii="Symbol" w:hAnsi="Symbol" w:hint="default"/>
+      </w:rPr>
+    </w:lvl>
+    <w:lvl w:ilvl="7" w:tplc="04090003" w:tentative="1">
+      <w:start w:val="1"/>
+      <w:numFmt w:val="bullet"/>
+      <w:lvlText w:val="o"/>
+      <w:lvlJc w:val="left"/>
+      <w:pPr>
+        <w:ind w:left="7200" w:hanging="360"/>
+      </w:pPr>
+      <w:rPr>
+        <w:rFonts w:ascii="Courier New" w:hAnsi="Courier New" w:cs="Courier New" w:hint="default"/>
+      </w:rPr>
+    </w:lvl>
+    <w:lvl w:ilvl="8" w:tplc="04090005" w:tentative="1">
+      <w:start w:val="1"/>
+      <w:numFmt w:val="bullet"/>
+      <w:lvlText w:val=""/>
+      <w:lvlJc w:val="left"/>
+      <w:pPr>
+        <w:ind w:left="7920" w:hanging="360"/>
+      </w:pPr>
+      <w:rPr>
+        <w:rFonts w:ascii="Wingdings" w:hAnsi="Wingdings" w:hint="default"/>
+      </w:rPr>
+    </w:lvl>
+  </w:abstractNum>
+  <w:abstractNum w:abstractNumId="5" w15:restartNumberingAfterBreak="0">
     <w:nsid w:val="46CD60AF"/>
     <w:multiLevelType w:val="hybridMultilevel"/>
     <w:tmpl w:val="BC1AB310"/>
@@ -11672,7 +14652,7 @@
       </w:rPr>
     </w:lvl>
   </w:abstractNum>
-  <w:abstractNum w:abstractNumId="3" w15:restartNumberingAfterBreak="0">
+  <w:abstractNum w:abstractNumId="6" w15:restartNumberingAfterBreak="0">
     <w:nsid w:val="729B726F"/>
     <w:multiLevelType w:val="hybridMultilevel"/>
     <w:tmpl w:val="B6F8C1B2"/>
@@ -11786,16 +14766,25 @@
     </w:lvl>
   </w:abstractNum>
   <w:num w:numId="1">
+    <w:abstractNumId w:val="2"/>
+  </w:num>
+  <w:num w:numId="2">
+    <w:abstractNumId w:val="6"/>
+  </w:num>
+  <w:num w:numId="3">
+    <w:abstractNumId w:val="5"/>
+  </w:num>
+  <w:num w:numId="4">
     <w:abstractNumId w:val="1"/>
   </w:num>
-  <w:num w:numId="2">
+  <w:num w:numId="5">
     <w:abstractNumId w:val="3"/>
   </w:num>
-  <w:num w:numId="3">
-    <w:abstractNumId w:val="2"/>
+  <w:num w:numId="6">
+    <w:abstractNumId w:val="0"/>
   </w:num>
-  <w:num w:numId="4">
-    <w:abstractNumId w:val="0"/>
+  <w:num w:numId="7">
+    <w:abstractNumId w:val="4"/>
   </w:num>
 </w:numbering>
 </file>

</xml_diff>